<commit_message>
Encontrar tablas, modificar sus campos (creacion filas y parametros), eliminar tablas, sustitucion de parametros
</commit_message>
<xml_diff>
--- a/src/main/resources/Template.docx
+++ b/src/main/resources/Template.docx
@@ -9,6 +9,7 @@
           <w:lang w:val="en-US"/>
         </w:rPr>
       </w:pPr>
+      <w:bookmarkStart w:id="0" w:name="OLE_LINK4"/>
       <w:r>
         <w:rPr>
           <w:lang w:val="en-US"/>
@@ -57,22 +58,36 @@
       </w:r>
       <w:proofErr w:type="spellEnd"/>
       <w:r>
-        <w:t>: {</w:t>
+        <w:t xml:space="preserve">: </w:t>
+      </w:r>
+      <w:r>
+        <w:rPr>
+          <w:b/>
+          <w:bCs/>
+        </w:rPr>
+        <w:t>${</w:t>
+      </w:r>
+      <w:r>
+        <w:rPr>
+          <w:b/>
+          <w:bCs/>
+        </w:rPr>
+        <w:t xml:space="preserve">Customer </w:t>
       </w:r>
       <w:proofErr w:type="spellStart"/>
       <w:r>
-        <w:t>Customer</w:t>
+        <w:rPr>
+          <w:b/>
+          <w:bCs/>
+        </w:rPr>
+        <w:t>Name</w:t>
       </w:r>
       <w:proofErr w:type="spellEnd"/>
       <w:r>
-        <w:t xml:space="preserve"> </w:t>
-      </w:r>
-      <w:proofErr w:type="spellStart"/>
-      <w:r>
-        <w:t>Name</w:t>
-      </w:r>
-      <w:proofErr w:type="spellEnd"/>
-      <w:r>
+        <w:rPr>
+          <w:b/>
+          <w:bCs/>
+        </w:rPr>
         <w:t>}</w:t>
       </w:r>
     </w:p>
@@ -90,22 +105,36 @@
       </w:r>
       <w:proofErr w:type="spellEnd"/>
       <w:r>
-        <w:t>: {</w:t>
+        <w:t xml:space="preserve">: </w:t>
+      </w:r>
+      <w:r>
+        <w:rPr>
+          <w:b/>
+          <w:bCs/>
+        </w:rPr>
+        <w:t>${</w:t>
+      </w:r>
+      <w:r>
+        <w:rPr>
+          <w:b/>
+          <w:bCs/>
+        </w:rPr>
+        <w:t xml:space="preserve">Customer </w:t>
       </w:r>
       <w:proofErr w:type="spellStart"/>
       <w:r>
-        <w:t>Customer</w:t>
+        <w:rPr>
+          <w:b/>
+          <w:bCs/>
+        </w:rPr>
+        <w:t>Address</w:t>
       </w:r>
       <w:proofErr w:type="spellEnd"/>
       <w:r>
-        <w:t xml:space="preserve"> </w:t>
-      </w:r>
-      <w:proofErr w:type="spellStart"/>
-      <w:r>
-        <w:t>Address</w:t>
-      </w:r>
-      <w:proofErr w:type="spellEnd"/>
-      <w:r>
+        <w:rPr>
+          <w:b/>
+          <w:bCs/>
+        </w:rPr>
         <w:t>}</w:t>
       </w:r>
     </w:p>
@@ -123,22 +152,36 @@
       </w:r>
       <w:proofErr w:type="spellEnd"/>
       <w:r>
-        <w:t>: {</w:t>
+        <w:t xml:space="preserve">: </w:t>
+      </w:r>
+      <w:r>
+        <w:rPr>
+          <w:b/>
+          <w:bCs/>
+        </w:rPr>
+        <w:t>${</w:t>
+      </w:r>
+      <w:r>
+        <w:rPr>
+          <w:b/>
+          <w:bCs/>
+        </w:rPr>
+        <w:t xml:space="preserve">Customer </w:t>
       </w:r>
       <w:proofErr w:type="spellStart"/>
       <w:r>
-        <w:t>Customer</w:t>
+        <w:rPr>
+          <w:b/>
+          <w:bCs/>
+        </w:rPr>
+        <w:t>Phone</w:t>
       </w:r>
       <w:proofErr w:type="spellEnd"/>
       <w:r>
-        <w:t xml:space="preserve"> </w:t>
-      </w:r>
-      <w:proofErr w:type="spellStart"/>
-      <w:r>
-        <w:t>Phone</w:t>
-      </w:r>
-      <w:proofErr w:type="spellEnd"/>
-      <w:r>
+        <w:rPr>
+          <w:b/>
+          <w:bCs/>
+        </w:rPr>
         <w:t>}</w:t>
       </w:r>
     </w:p>
@@ -151,15 +194,21 @@
         </w:numPr>
       </w:pPr>
       <w:r>
-        <w:t>Email: {</w:t>
-      </w:r>
-      <w:proofErr w:type="spellStart"/>
-      <w:r>
-        <w:t>Customer</w:t>
-      </w:r>
-      <w:proofErr w:type="spellEnd"/>
-      <w:r>
-        <w:t xml:space="preserve"> Email}</w:t>
+        <w:t xml:space="preserve">Email: </w:t>
+      </w:r>
+      <w:r>
+        <w:rPr>
+          <w:b/>
+          <w:bCs/>
+        </w:rPr>
+        <w:t>${</w:t>
+      </w:r>
+      <w:r>
+        <w:rPr>
+          <w:b/>
+          <w:bCs/>
+        </w:rPr>
+        <w:t>Customer Email}</w:t>
       </w:r>
     </w:p>
     <w:p>
@@ -177,7 +226,23 @@
         <w:rPr>
           <w:lang w:val="en-US"/>
         </w:rPr>
-        <w:t>Credit Card Number: {Credit Card Number}</w:t>
+        <w:t xml:space="preserve">Credit Card Number: </w:t>
+      </w:r>
+      <w:r>
+        <w:rPr>
+          <w:b/>
+          <w:bCs/>
+          <w:lang w:val="en-US"/>
+        </w:rPr>
+        <w:t>${</w:t>
+      </w:r>
+      <w:r>
+        <w:rPr>
+          <w:b/>
+          <w:bCs/>
+          <w:lang w:val="en-US"/>
+        </w:rPr>
+        <w:t>Credit Card Number}</w:t>
       </w:r>
     </w:p>
     <w:p>
@@ -195,7 +260,23 @@
         <w:rPr>
           <w:lang w:val="en-US"/>
         </w:rPr>
-        <w:t>Credit Card Type: {Credit Card Type}</w:t>
+        <w:t xml:space="preserve">Credit Card Type: </w:t>
+      </w:r>
+      <w:r>
+        <w:rPr>
+          <w:b/>
+          <w:bCs/>
+          <w:lang w:val="en-US"/>
+        </w:rPr>
+        <w:t>${</w:t>
+      </w:r>
+      <w:r>
+        <w:rPr>
+          <w:b/>
+          <w:bCs/>
+          <w:lang w:val="en-US"/>
+        </w:rPr>
+        <w:t>Credit Card Type}</w:t>
       </w:r>
     </w:p>
     <w:p>
@@ -213,7 +294,23 @@
         <w:rPr>
           <w:lang w:val="en-US"/>
         </w:rPr>
-        <w:t>Credit Card Limit: {Credit Card Limit}</w:t>
+        <w:t xml:space="preserve">Credit Card Limit: </w:t>
+      </w:r>
+      <w:r>
+        <w:rPr>
+          <w:b/>
+          <w:bCs/>
+          <w:lang w:val="en-US"/>
+        </w:rPr>
+        <w:t>${</w:t>
+      </w:r>
+      <w:r>
+        <w:rPr>
+          <w:b/>
+          <w:bCs/>
+          <w:lang w:val="en-US"/>
+        </w:rPr>
+        <w:t>Credit Card Limit}</w:t>
       </w:r>
     </w:p>
     <w:p>
@@ -231,7 +328,45 @@
         <w:rPr>
           <w:lang w:val="en-US"/>
         </w:rPr>
-        <w:t>Statement Period: {Start Date} - {End Date}</w:t>
+        <w:t xml:space="preserve">Statement Period: </w:t>
+      </w:r>
+      <w:r>
+        <w:rPr>
+          <w:b/>
+          <w:bCs/>
+          <w:lang w:val="en-US"/>
+        </w:rPr>
+        <w:t>${</w:t>
+      </w:r>
+      <w:r>
+        <w:rPr>
+          <w:b/>
+          <w:bCs/>
+          <w:lang w:val="en-US"/>
+        </w:rPr>
+        <w:t>Start Date}</w:t>
+      </w:r>
+      <w:r>
+        <w:rPr>
+          <w:lang w:val="en-US"/>
+        </w:rPr>
+        <w:t xml:space="preserve"> - </w:t>
+      </w:r>
+      <w:r>
+        <w:rPr>
+          <w:b/>
+          <w:bCs/>
+          <w:lang w:val="en-US"/>
+        </w:rPr>
+        <w:t>${</w:t>
+      </w:r>
+      <w:r>
+        <w:rPr>
+          <w:b/>
+          <w:bCs/>
+          <w:lang w:val="en-US"/>
+        </w:rPr>
+        <w:t>End Date}</w:t>
       </w:r>
     </w:p>
     <w:p>
@@ -268,13 +403,8 @@
           <w:numId w:val="2"/>
         </w:numPr>
       </w:pPr>
-      <w:proofErr w:type="gramStart"/>
-      <w:r>
-        <w:t>Total</w:t>
-      </w:r>
-      <w:proofErr w:type="gramEnd"/>
-      <w:r>
-        <w:t xml:space="preserve"> </w:t>
+      <w:r>
+        <w:t xml:space="preserve">Total </w:t>
       </w:r>
       <w:proofErr w:type="spellStart"/>
       <w:r>
@@ -282,14 +412,36 @@
       </w:r>
       <w:proofErr w:type="spellEnd"/>
       <w:r>
-        <w:t xml:space="preserve">: {Total </w:t>
+        <w:t xml:space="preserve">: </w:t>
+      </w:r>
+      <w:r>
+        <w:rPr>
+          <w:b/>
+          <w:bCs/>
+        </w:rPr>
+        <w:t>${</w:t>
+      </w:r>
+      <w:r>
+        <w:rPr>
+          <w:b/>
+          <w:bCs/>
+        </w:rPr>
+        <w:t xml:space="preserve">Total </w:t>
       </w:r>
       <w:proofErr w:type="spellStart"/>
       <w:r>
+        <w:rPr>
+          <w:b/>
+          <w:bCs/>
+        </w:rPr>
         <w:t>Purchases</w:t>
       </w:r>
       <w:proofErr w:type="spellEnd"/>
       <w:r>
+        <w:rPr>
+          <w:b/>
+          <w:bCs/>
+        </w:rPr>
         <w:t>}</w:t>
       </w:r>
     </w:p>
@@ -301,13 +453,8 @@
           <w:numId w:val="2"/>
         </w:numPr>
       </w:pPr>
-      <w:proofErr w:type="gramStart"/>
-      <w:r>
-        <w:t>Total</w:t>
-      </w:r>
-      <w:proofErr w:type="gramEnd"/>
-      <w:r>
-        <w:t xml:space="preserve"> </w:t>
+      <w:r>
+        <w:t xml:space="preserve">Total </w:t>
       </w:r>
       <w:proofErr w:type="spellStart"/>
       <w:r>
@@ -315,14 +462,36 @@
       </w:r>
       <w:proofErr w:type="spellEnd"/>
       <w:r>
-        <w:t xml:space="preserve">: {Total </w:t>
+        <w:t xml:space="preserve">: </w:t>
+      </w:r>
+      <w:r>
+        <w:rPr>
+          <w:b/>
+          <w:bCs/>
+        </w:rPr>
+        <w:t>${</w:t>
+      </w:r>
+      <w:r>
+        <w:rPr>
+          <w:b/>
+          <w:bCs/>
+        </w:rPr>
+        <w:t xml:space="preserve">Total </w:t>
       </w:r>
       <w:proofErr w:type="spellStart"/>
       <w:r>
+        <w:rPr>
+          <w:b/>
+          <w:bCs/>
+        </w:rPr>
         <w:t>Payments</w:t>
       </w:r>
       <w:proofErr w:type="spellEnd"/>
       <w:r>
+        <w:rPr>
+          <w:b/>
+          <w:bCs/>
+        </w:rPr>
         <w:t>}</w:t>
       </w:r>
     </w:p>
@@ -334,13 +503,8 @@
           <w:numId w:val="2"/>
         </w:numPr>
       </w:pPr>
-      <w:proofErr w:type="gramStart"/>
-      <w:r>
-        <w:t>Total</w:t>
-      </w:r>
-      <w:proofErr w:type="gramEnd"/>
-      <w:r>
-        <w:t xml:space="preserve"> </w:t>
+      <w:r>
+        <w:t xml:space="preserve">Total </w:t>
       </w:r>
       <w:proofErr w:type="spellStart"/>
       <w:r>
@@ -348,14 +512,36 @@
       </w:r>
       <w:proofErr w:type="spellEnd"/>
       <w:r>
-        <w:t xml:space="preserve">: {Total </w:t>
+        <w:t xml:space="preserve">: </w:t>
+      </w:r>
+      <w:r>
+        <w:rPr>
+          <w:b/>
+          <w:bCs/>
+        </w:rPr>
+        <w:t>${</w:t>
+      </w:r>
+      <w:r>
+        <w:rPr>
+          <w:b/>
+          <w:bCs/>
+        </w:rPr>
+        <w:t xml:space="preserve">Total </w:t>
       </w:r>
       <w:proofErr w:type="spellStart"/>
       <w:r>
+        <w:rPr>
+          <w:b/>
+          <w:bCs/>
+        </w:rPr>
         <w:t>Interest</w:t>
       </w:r>
       <w:proofErr w:type="spellEnd"/>
       <w:r>
+        <w:rPr>
+          <w:b/>
+          <w:bCs/>
+        </w:rPr>
         <w:t>}</w:t>
       </w:r>
     </w:p>
@@ -367,13 +553,22 @@
           <w:numId w:val="2"/>
         </w:numPr>
       </w:pPr>
-      <w:proofErr w:type="gramStart"/>
-      <w:r>
-        <w:t>Total</w:t>
-      </w:r>
-      <w:proofErr w:type="gramEnd"/>
-      <w:r>
-        <w:t xml:space="preserve"> Fees: {Total Fees}</w:t>
+      <w:r>
+        <w:t xml:space="preserve">Total Fees: </w:t>
+      </w:r>
+      <w:r>
+        <w:rPr>
+          <w:b/>
+          <w:bCs/>
+        </w:rPr>
+        <w:t>${</w:t>
+      </w:r>
+      <w:r>
+        <w:rPr>
+          <w:b/>
+          <w:bCs/>
+        </w:rPr>
+        <w:t>Total Fees}</w:t>
       </w:r>
     </w:p>
     <w:p>
@@ -390,14 +585,29 @@
       </w:r>
       <w:proofErr w:type="spellEnd"/>
       <w:r>
-        <w:t xml:space="preserve"> Balance: {</w:t>
+        <w:t xml:space="preserve"> Balance: </w:t>
+      </w:r>
+      <w:r>
+        <w:rPr>
+          <w:b/>
+          <w:bCs/>
+        </w:rPr>
+        <w:t>${</w:t>
       </w:r>
       <w:proofErr w:type="spellStart"/>
       <w:r>
+        <w:rPr>
+          <w:b/>
+          <w:bCs/>
+        </w:rPr>
         <w:t>Previous</w:t>
       </w:r>
       <w:proofErr w:type="spellEnd"/>
       <w:r>
+        <w:rPr>
+          <w:b/>
+          <w:bCs/>
+        </w:rPr>
         <w:t xml:space="preserve"> Balance}</w:t>
       </w:r>
     </w:p>
@@ -410,7 +620,21 @@
         </w:numPr>
       </w:pPr>
       <w:r>
-        <w:t>New Balance: {New Balance}</w:t>
+        <w:t xml:space="preserve">New Balance: </w:t>
+      </w:r>
+      <w:r>
+        <w:rPr>
+          <w:b/>
+          <w:bCs/>
+        </w:rPr>
+        <w:t>${</w:t>
+      </w:r>
+      <w:r>
+        <w:rPr>
+          <w:b/>
+          <w:bCs/>
+        </w:rPr>
+        <w:t>New Balance}</w:t>
       </w:r>
     </w:p>
     <w:p>
@@ -428,7 +652,23 @@
         <w:rPr>
           <w:lang w:val="en-US"/>
         </w:rPr>
-        <w:t>Minimum Payment Due: {Minimum Payment Due}</w:t>
+        <w:t xml:space="preserve">Minimum Payment Due: </w:t>
+      </w:r>
+      <w:r>
+        <w:rPr>
+          <w:b/>
+          <w:bCs/>
+          <w:lang w:val="en-US"/>
+        </w:rPr>
+        <w:t>${</w:t>
+      </w:r>
+      <w:r>
+        <w:rPr>
+          <w:b/>
+          <w:bCs/>
+          <w:lang w:val="en-US"/>
+        </w:rPr>
+        <w:t>Minimum Payment Due}</w:t>
       </w:r>
     </w:p>
     <w:p>
@@ -446,7 +686,23 @@
         <w:rPr>
           <w:lang w:val="en-US"/>
         </w:rPr>
-        <w:t>Payment Due Date: {Payment Due Date}</w:t>
+        <w:t xml:space="preserve">Payment Due Date: </w:t>
+      </w:r>
+      <w:r>
+        <w:rPr>
+          <w:b/>
+          <w:bCs/>
+          <w:lang w:val="en-US"/>
+        </w:rPr>
+        <w:t>${</w:t>
+      </w:r>
+      <w:r>
+        <w:rPr>
+          <w:b/>
+          <w:bCs/>
+          <w:lang w:val="en-US"/>
+        </w:rPr>
+        <w:t>Payment Due Date}</w:t>
       </w:r>
     </w:p>
     <w:p>
@@ -484,14 +740,29 @@
         </w:numPr>
       </w:pPr>
       <w:r>
-        <w:t>Date: {</w:t>
+        <w:t xml:space="preserve">Date: </w:t>
+      </w:r>
+      <w:r>
+        <w:rPr>
+          <w:b/>
+          <w:bCs/>
+        </w:rPr>
+        <w:t>${</w:t>
       </w:r>
       <w:proofErr w:type="spellStart"/>
       <w:r>
+        <w:rPr>
+          <w:b/>
+          <w:bCs/>
+        </w:rPr>
         <w:t>Transaction</w:t>
       </w:r>
       <w:proofErr w:type="spellEnd"/>
       <w:r>
+        <w:rPr>
+          <w:b/>
+          <w:bCs/>
+        </w:rPr>
         <w:t xml:space="preserve"> Date}</w:t>
       </w:r>
     </w:p>
@@ -509,22 +780,45 @@
       </w:r>
       <w:proofErr w:type="spellEnd"/>
       <w:r>
-        <w:t>: {</w:t>
+        <w:t xml:space="preserve">: </w:t>
+      </w:r>
+      <w:r>
+        <w:rPr>
+          <w:b/>
+          <w:bCs/>
+        </w:rPr>
+        <w:t>${</w:t>
       </w:r>
       <w:proofErr w:type="spellStart"/>
       <w:r>
+        <w:rPr>
+          <w:b/>
+          <w:bCs/>
+        </w:rPr>
         <w:t>Transaction</w:t>
       </w:r>
       <w:proofErr w:type="spellEnd"/>
       <w:r>
+        <w:rPr>
+          <w:b/>
+          <w:bCs/>
+        </w:rPr>
         <w:t xml:space="preserve"> </w:t>
       </w:r>
       <w:proofErr w:type="spellStart"/>
       <w:r>
+        <w:rPr>
+          <w:b/>
+          <w:bCs/>
+        </w:rPr>
         <w:t>Description</w:t>
       </w:r>
       <w:proofErr w:type="spellEnd"/>
       <w:r>
+        <w:rPr>
+          <w:b/>
+          <w:bCs/>
+        </w:rPr>
         <w:t>}</w:t>
       </w:r>
     </w:p>
@@ -542,22 +836,45 @@
       </w:r>
       <w:proofErr w:type="spellEnd"/>
       <w:r>
-        <w:t>: {</w:t>
+        <w:t xml:space="preserve">: </w:t>
+      </w:r>
+      <w:r>
+        <w:rPr>
+          <w:b/>
+          <w:bCs/>
+        </w:rPr>
+        <w:t>${</w:t>
       </w:r>
       <w:proofErr w:type="spellStart"/>
       <w:r>
+        <w:rPr>
+          <w:b/>
+          <w:bCs/>
+        </w:rPr>
         <w:t>Transaction</w:t>
       </w:r>
       <w:proofErr w:type="spellEnd"/>
       <w:r>
+        <w:rPr>
+          <w:b/>
+          <w:bCs/>
+        </w:rPr>
         <w:t xml:space="preserve"> </w:t>
       </w:r>
       <w:proofErr w:type="spellStart"/>
       <w:r>
+        <w:rPr>
+          <w:b/>
+          <w:bCs/>
+        </w:rPr>
         <w:t>Amount</w:t>
       </w:r>
       <w:proofErr w:type="spellEnd"/>
       <w:r>
+        <w:rPr>
+          <w:b/>
+          <w:bCs/>
+        </w:rPr>
         <w:t>}</w:t>
       </w:r>
     </w:p>
@@ -570,14 +887,29 @@
         </w:numPr>
       </w:pPr>
       <w:r>
-        <w:t>Balance: {</w:t>
+        <w:t xml:space="preserve">Balance: </w:t>
+      </w:r>
+      <w:r>
+        <w:rPr>
+          <w:b/>
+          <w:bCs/>
+        </w:rPr>
+        <w:t>${</w:t>
       </w:r>
       <w:proofErr w:type="spellStart"/>
       <w:r>
+        <w:rPr>
+          <w:b/>
+          <w:bCs/>
+        </w:rPr>
         <w:t>Transaction</w:t>
       </w:r>
       <w:proofErr w:type="spellEnd"/>
       <w:r>
+        <w:rPr>
+          <w:b/>
+          <w:bCs/>
+        </w:rPr>
         <w:t xml:space="preserve"> Balance}</w:t>
       </w:r>
     </w:p>
@@ -632,7 +964,51 @@
         <w:rPr>
           <w:lang w:val="en-US"/>
         </w:rPr>
-        <w:t>If you have any questions or concerns, please contact our customer service at {Customer Service Phone} or {Customer Service Email}.</w:t>
+        <w:t xml:space="preserve">If you have any questions or concerns, please contact our customer service at </w:t>
+      </w:r>
+      <w:r>
+        <w:rPr>
+          <w:b/>
+          <w:bCs/>
+          <w:lang w:val="en-US"/>
+        </w:rPr>
+        <w:t>${</w:t>
+      </w:r>
+      <w:r>
+        <w:rPr>
+          <w:b/>
+          <w:bCs/>
+          <w:lang w:val="en-US"/>
+        </w:rPr>
+        <w:t>Customer Service Phone}</w:t>
+      </w:r>
+      <w:r>
+        <w:rPr>
+          <w:lang w:val="en-US"/>
+        </w:rPr>
+        <w:t xml:space="preserve"> or </w:t>
+      </w:r>
+      <w:r>
+        <w:rPr>
+          <w:b/>
+          <w:bCs/>
+          <w:lang w:val="en-US"/>
+        </w:rPr>
+        <w:t>${</w:t>
+      </w:r>
+      <w:r>
+        <w:rPr>
+          <w:b/>
+          <w:bCs/>
+          <w:lang w:val="en-US"/>
+        </w:rPr>
+        <w:t>Customer Service Email}</w:t>
+      </w:r>
+      <w:r>
+        <w:rPr>
+          <w:lang w:val="en-US"/>
+        </w:rPr>
+        <w:t>.</w:t>
       </w:r>
     </w:p>
     <w:p>
@@ -686,16 +1062,688 @@
         <w:rPr>
           <w:lang w:val="en-US"/>
         </w:rPr>
-        <w:t>For more information about your credit card account, please visit our website at {Website URL}.</w:t>
-      </w:r>
-    </w:p>
-    <w:p>
-      <w:pPr>
-        <w:rPr>
-          <w:lang w:val="en-US"/>
-        </w:rPr>
-      </w:pPr>
-    </w:p>
+        <w:t xml:space="preserve">For more information about your credit card account, please visit our website at </w:t>
+      </w:r>
+      <w:r>
+        <w:rPr>
+          <w:b/>
+          <w:bCs/>
+          <w:i/>
+          <w:iCs/>
+          <w:lang w:val="en-US"/>
+        </w:rPr>
+        <w:t>${</w:t>
+      </w:r>
+      <w:r>
+        <w:rPr>
+          <w:b/>
+          <w:bCs/>
+          <w:i/>
+          <w:iCs/>
+          <w:lang w:val="en-US"/>
+        </w:rPr>
+        <w:t>Website URL}</w:t>
+      </w:r>
+      <w:r>
+        <w:rPr>
+          <w:lang w:val="en-US"/>
+        </w:rPr>
+        <w:t>.</w:t>
+      </w:r>
+    </w:p>
+    <w:p>
+      <w:pPr>
+        <w:pStyle w:val="Heading1"/>
+      </w:pPr>
+      <w:bookmarkStart w:id="1" w:name="current_date"/>
+      <w:bookmarkEnd w:id="1"/>
+      <w:r>
+        <w:lastRenderedPageBreak/>
+        <w:t>Tables</w:t>
+      </w:r>
+    </w:p>
+    <w:p>
+      <w:pPr>
+        <w:rPr>
+          <w:lang w:val="en-US"/>
+        </w:rPr>
+      </w:pPr>
+    </w:p>
+    <w:tbl>
+      <w:tblPr>
+        <w:tblStyle w:val="TableGrid"/>
+        <w:tblW w:w="0" w:type="auto"/>
+        <w:tblLook w:val="04A0" w:firstRow="1" w:lastRow="0" w:firstColumn="1" w:lastColumn="0" w:noHBand="0" w:noVBand="1"/>
+        <w:tblCaption w:val="Table1"/>
+      </w:tblPr>
+      <w:tblGrid>
+        <w:gridCol w:w="2123"/>
+        <w:gridCol w:w="2123"/>
+        <w:gridCol w:w="2124"/>
+        <w:gridCol w:w="2124"/>
+      </w:tblGrid>
+      <w:tr>
+        <w:tc>
+          <w:tcPr>
+            <w:tcW w:w="2123" w:type="dxa"/>
+            <w:shd w:val="clear" w:color="auto" w:fill="FAE2D5" w:themeFill="accent2" w:themeFillTint="33"/>
+          </w:tcPr>
+          <w:p>
+            <w:pPr>
+              <w:jc w:val="center"/>
+              <w:rPr>
+                <w:b/>
+                <w:bCs/>
+              </w:rPr>
+            </w:pPr>
+            <w:r>
+              <w:rPr>
+                <w:b/>
+                <w:bCs/>
+              </w:rPr>
+              <w:t>Nombre</w:t>
+            </w:r>
+          </w:p>
+        </w:tc>
+        <w:tc>
+          <w:tcPr>
+            <w:tcW w:w="2123" w:type="dxa"/>
+            <w:shd w:val="clear" w:color="auto" w:fill="FAE2D5" w:themeFill="accent2" w:themeFillTint="33"/>
+          </w:tcPr>
+          <w:p>
+            <w:pPr>
+              <w:jc w:val="center"/>
+              <w:rPr>
+                <w:b/>
+                <w:bCs/>
+              </w:rPr>
+            </w:pPr>
+            <w:r>
+              <w:rPr>
+                <w:b/>
+                <w:bCs/>
+                <w:kern w:val="0"/>
+                <w14:ligatures w14:val="none"/>
+              </w:rPr>
+              <w:t>Primer Apellido</w:t>
+            </w:r>
+          </w:p>
+        </w:tc>
+        <w:tc>
+          <w:tcPr>
+            <w:tcW w:w="2124" w:type="dxa"/>
+            <w:shd w:val="clear" w:color="auto" w:fill="FAE2D5" w:themeFill="accent2" w:themeFillTint="33"/>
+          </w:tcPr>
+          <w:p>
+            <w:pPr>
+              <w:jc w:val="center"/>
+              <w:rPr>
+                <w:b/>
+                <w:bCs/>
+              </w:rPr>
+            </w:pPr>
+            <w:r>
+              <w:rPr>
+                <w:b/>
+                <w:bCs/>
+                <w:kern w:val="0"/>
+                <w14:ligatures w14:val="none"/>
+              </w:rPr>
+              <w:t>Segundo Apellido</w:t>
+            </w:r>
+          </w:p>
+        </w:tc>
+        <w:tc>
+          <w:tcPr>
+            <w:tcW w:w="2124" w:type="dxa"/>
+            <w:shd w:val="clear" w:color="auto" w:fill="FAE2D5" w:themeFill="accent2" w:themeFillTint="33"/>
+          </w:tcPr>
+          <w:p>
+            <w:pPr>
+              <w:jc w:val="center"/>
+              <w:rPr>
+                <w:b/>
+                <w:bCs/>
+              </w:rPr>
+            </w:pPr>
+            <w:r>
+              <w:rPr>
+                <w:b/>
+                <w:bCs/>
+                <w:kern w:val="0"/>
+                <w14:ligatures w14:val="none"/>
+              </w:rPr>
+              <w:t>Sueldo</w:t>
+            </w:r>
+          </w:p>
+        </w:tc>
+      </w:tr>
+      <w:tr>
+        <w:tc>
+          <w:tcPr>
+            <w:tcW w:w="2123" w:type="dxa"/>
+          </w:tcPr>
+          <w:p>
+            <w:pPr>
+              <w:jc w:val="center"/>
+              <w:rPr>
+                <w:color w:val="FF0000"/>
+              </w:rPr>
+            </w:pPr>
+            <w:r>
+              <w:rPr>
+                <w:kern w:val="0"/>
+                <w14:ligatures w14:val="none"/>
+              </w:rPr>
+              <w:t>${</w:t>
+            </w:r>
+            <w:r>
+              <w:rPr>
+                <w:kern w:val="0"/>
+                <w14:ligatures w14:val="none"/>
+              </w:rPr>
+              <w:t>Table1.</w:t>
+            </w:r>
+            <w:r>
+              <w:rPr>
+                <w:kern w:val="0"/>
+                <w14:ligatures w14:val="none"/>
+              </w:rPr>
+              <w:t>Column</w:t>
+            </w:r>
+            <w:r>
+              <w:rPr>
+                <w:kern w:val="0"/>
+                <w14:ligatures w14:val="none"/>
+              </w:rPr>
+              <w:t>1</w:t>
+            </w:r>
+            <w:r>
+              <w:rPr>
+                <w:kern w:val="0"/>
+                <w14:ligatures w14:val="none"/>
+              </w:rPr>
+              <w:t>Value}</w:t>
+            </w:r>
+          </w:p>
+        </w:tc>
+        <w:tc>
+          <w:tcPr>
+            <w:tcW w:w="2123" w:type="dxa"/>
+          </w:tcPr>
+          <w:p>
+            <w:pPr>
+              <w:jc w:val="center"/>
+            </w:pPr>
+            <w:bookmarkStart w:id="2" w:name="OLE_LINK2"/>
+            <w:r>
+              <w:rPr>
+                <w:kern w:val="0"/>
+                <w14:ligatures w14:val="none"/>
+              </w:rPr>
+              <w:t>${</w:t>
+            </w:r>
+            <w:bookmarkStart w:id="3" w:name="OLE_LINK1"/>
+            <w:r>
+              <w:rPr>
+                <w:kern w:val="0"/>
+                <w14:ligatures w14:val="none"/>
+              </w:rPr>
+              <w:t>Table1.</w:t>
+            </w:r>
+            <w:r>
+              <w:rPr>
+                <w:kern w:val="0"/>
+                <w14:ligatures w14:val="none"/>
+              </w:rPr>
+              <w:t>Column2Value</w:t>
+            </w:r>
+            <w:bookmarkEnd w:id="3"/>
+            <w:r>
+              <w:rPr>
+                <w:kern w:val="0"/>
+                <w14:ligatures w14:val="none"/>
+              </w:rPr>
+              <w:t>}</w:t>
+            </w:r>
+            <w:bookmarkEnd w:id="2"/>
+          </w:p>
+        </w:tc>
+        <w:tc>
+          <w:tcPr>
+            <w:tcW w:w="2124" w:type="dxa"/>
+          </w:tcPr>
+          <w:p>
+            <w:pPr>
+              <w:jc w:val="center"/>
+            </w:pPr>
+            <w:r>
+              <w:rPr>
+                <w:kern w:val="0"/>
+                <w14:ligatures w14:val="none"/>
+              </w:rPr>
+              <w:t>${</w:t>
+            </w:r>
+            <w:r>
+              <w:rPr>
+                <w:kern w:val="0"/>
+                <w14:ligatures w14:val="none"/>
+              </w:rPr>
+              <w:t>Table1.</w:t>
+            </w:r>
+            <w:r>
+              <w:rPr>
+                <w:kern w:val="0"/>
+                <w14:ligatures w14:val="none"/>
+              </w:rPr>
+              <w:t>Column3Value}</w:t>
+            </w:r>
+          </w:p>
+        </w:tc>
+        <w:tc>
+          <w:tcPr>
+            <w:tcW w:w="2124" w:type="dxa"/>
+          </w:tcPr>
+          <w:p>
+            <w:pPr>
+              <w:jc w:val="center"/>
+            </w:pPr>
+            <w:r>
+              <w:rPr>
+                <w:kern w:val="0"/>
+                <w14:ligatures w14:val="none"/>
+              </w:rPr>
+              <w:t>${</w:t>
+            </w:r>
+            <w:r>
+              <w:rPr>
+                <w:kern w:val="0"/>
+                <w14:ligatures w14:val="none"/>
+              </w:rPr>
+              <w:t>Table1.</w:t>
+            </w:r>
+            <w:r>
+              <w:rPr>
+                <w:kern w:val="0"/>
+                <w14:ligatures w14:val="none"/>
+              </w:rPr>
+              <w:t>Column4Value} €</w:t>
+            </w:r>
+          </w:p>
+        </w:tc>
+      </w:tr>
+    </w:tbl>
+    <w:p>
+      <w:pPr>
+        <w:rPr>
+          <w:lang w:val="en-US"/>
+        </w:rPr>
+      </w:pPr>
+    </w:p>
+    <w:tbl>
+      <w:tblPr>
+        <w:tblStyle w:val="TableGrid"/>
+        <w:tblW w:w="0" w:type="auto"/>
+        <w:tblLook w:val="04A0" w:firstRow="1" w:lastRow="0" w:firstColumn="1" w:lastColumn="0" w:noHBand="0" w:noVBand="1"/>
+        <w:tblCaption w:val="Tabla2"/>
+      </w:tblPr>
+      <w:tblGrid>
+        <w:gridCol w:w="2831"/>
+        <w:gridCol w:w="2831"/>
+        <w:gridCol w:w="2832"/>
+      </w:tblGrid>
+      <w:tr>
+        <w:tc>
+          <w:tcPr>
+            <w:tcW w:w="2831" w:type="dxa"/>
+            <w:shd w:val="clear" w:color="auto" w:fill="C1E4F5" w:themeFill="accent1" w:themeFillTint="33"/>
+          </w:tcPr>
+          <w:p>
+            <w:pPr>
+              <w:jc w:val="center"/>
+              <w:rPr>
+                <w:b/>
+                <w:bCs/>
+              </w:rPr>
+            </w:pPr>
+            <w:bookmarkStart w:id="4" w:name="OLE_LINK3"/>
+            <w:commentRangeStart w:id="5"/>
+            <w:proofErr w:type="spellStart"/>
+            <w:r>
+              <w:rPr>
+                <w:b/>
+                <w:bCs/>
+              </w:rPr>
+              <w:t>Column</w:t>
+            </w:r>
+            <w:proofErr w:type="spellEnd"/>
+            <w:r>
+              <w:rPr>
+                <w:b/>
+                <w:bCs/>
+              </w:rPr>
+              <w:t xml:space="preserve"> </w:t>
+            </w:r>
+            <w:proofErr w:type="spellStart"/>
+            <w:r>
+              <w:rPr>
+                <w:b/>
+                <w:bCs/>
+              </w:rPr>
+              <w:t>One</w:t>
+            </w:r>
+            <w:bookmarkEnd w:id="4"/>
+            <w:proofErr w:type="spellEnd"/>
+          </w:p>
+        </w:tc>
+        <w:tc>
+          <w:tcPr>
+            <w:tcW w:w="2831" w:type="dxa"/>
+            <w:shd w:val="clear" w:color="auto" w:fill="C1E4F5" w:themeFill="accent1" w:themeFillTint="33"/>
+          </w:tcPr>
+          <w:p>
+            <w:pPr>
+              <w:jc w:val="center"/>
+              <w:rPr>
+                <w:b/>
+                <w:bCs/>
+              </w:rPr>
+            </w:pPr>
+            <w:proofErr w:type="spellStart"/>
+            <w:r>
+              <w:rPr>
+                <w:b/>
+                <w:bCs/>
+                <w:kern w:val="0"/>
+                <w14:ligatures w14:val="none"/>
+              </w:rPr>
+              <w:t>Column</w:t>
+            </w:r>
+            <w:proofErr w:type="spellEnd"/>
+            <w:r>
+              <w:rPr>
+                <w:b/>
+                <w:bCs/>
+                <w:kern w:val="0"/>
+                <w14:ligatures w14:val="none"/>
+              </w:rPr>
+              <w:t xml:space="preserve"> </w:t>
+            </w:r>
+            <w:proofErr w:type="spellStart"/>
+            <w:r>
+              <w:rPr>
+                <w:b/>
+                <w:bCs/>
+                <w:kern w:val="0"/>
+                <w14:ligatures w14:val="none"/>
+              </w:rPr>
+              <w:t>Two</w:t>
+            </w:r>
+            <w:proofErr w:type="spellEnd"/>
+          </w:p>
+        </w:tc>
+        <w:tc>
+          <w:tcPr>
+            <w:tcW w:w="2832" w:type="dxa"/>
+            <w:shd w:val="clear" w:color="auto" w:fill="C1E4F5" w:themeFill="accent1" w:themeFillTint="33"/>
+          </w:tcPr>
+          <w:p>
+            <w:pPr>
+              <w:jc w:val="center"/>
+              <w:rPr>
+                <w:b/>
+                <w:bCs/>
+              </w:rPr>
+            </w:pPr>
+            <w:proofErr w:type="spellStart"/>
+            <w:r>
+              <w:rPr>
+                <w:b/>
+                <w:bCs/>
+                <w:kern w:val="0"/>
+                <w14:ligatures w14:val="none"/>
+              </w:rPr>
+              <w:t>Column</w:t>
+            </w:r>
+            <w:proofErr w:type="spellEnd"/>
+            <w:r>
+              <w:rPr>
+                <w:b/>
+                <w:bCs/>
+                <w:kern w:val="0"/>
+                <w14:ligatures w14:val="none"/>
+              </w:rPr>
+              <w:t xml:space="preserve"> </w:t>
+            </w:r>
+            <w:proofErr w:type="spellStart"/>
+            <w:r>
+              <w:rPr>
+                <w:b/>
+                <w:bCs/>
+                <w:kern w:val="0"/>
+                <w14:ligatures w14:val="none"/>
+              </w:rPr>
+              <w:t>Three</w:t>
+            </w:r>
+            <w:proofErr w:type="spellEnd"/>
+          </w:p>
+        </w:tc>
+      </w:tr>
+      <w:tr>
+        <w:tc>
+          <w:tcPr>
+            <w:tcW w:w="2831" w:type="dxa"/>
+          </w:tcPr>
+          <w:p>
+            <w:pPr>
+              <w:jc w:val="center"/>
+            </w:pPr>
+            <w:r>
+              <w:t>1</w:t>
+            </w:r>
+          </w:p>
+        </w:tc>
+        <w:tc>
+          <w:tcPr>
+            <w:tcW w:w="2831" w:type="dxa"/>
+          </w:tcPr>
+          <w:p>
+            <w:pPr>
+              <w:jc w:val="center"/>
+            </w:pPr>
+            <w:r>
+              <w:t>2</w:t>
+            </w:r>
+          </w:p>
+        </w:tc>
+        <w:tc>
+          <w:tcPr>
+            <w:tcW w:w="2832" w:type="dxa"/>
+          </w:tcPr>
+          <w:p>
+            <w:pPr>
+              <w:jc w:val="center"/>
+            </w:pPr>
+            <w:r>
+              <w:t>3</w:t>
+            </w:r>
+          </w:p>
+        </w:tc>
+      </w:tr>
+      <w:tr>
+        <w:tc>
+          <w:tcPr>
+            <w:tcW w:w="2831" w:type="dxa"/>
+          </w:tcPr>
+          <w:p>
+            <w:pPr>
+              <w:jc w:val="center"/>
+            </w:pPr>
+            <w:r>
+              <w:t>4</w:t>
+            </w:r>
+          </w:p>
+        </w:tc>
+        <w:tc>
+          <w:tcPr>
+            <w:tcW w:w="2831" w:type="dxa"/>
+          </w:tcPr>
+          <w:p>
+            <w:pPr>
+              <w:jc w:val="center"/>
+            </w:pPr>
+            <w:r>
+              <w:t>5</w:t>
+            </w:r>
+          </w:p>
+        </w:tc>
+        <w:tc>
+          <w:tcPr>
+            <w:tcW w:w="2832" w:type="dxa"/>
+          </w:tcPr>
+          <w:p>
+            <w:pPr>
+              <w:jc w:val="center"/>
+            </w:pPr>
+            <w:r>
+              <w:t>6</w:t>
+            </w:r>
+          </w:p>
+        </w:tc>
+      </w:tr>
+      <w:tr>
+        <w:tc>
+          <w:tcPr>
+            <w:tcW w:w="2831" w:type="dxa"/>
+          </w:tcPr>
+          <w:p>
+            <w:pPr>
+              <w:jc w:val="center"/>
+            </w:pPr>
+            <w:r>
+              <w:t>7</w:t>
+            </w:r>
+          </w:p>
+        </w:tc>
+        <w:tc>
+          <w:tcPr>
+            <w:tcW w:w="2831" w:type="dxa"/>
+          </w:tcPr>
+          <w:p>
+            <w:pPr>
+              <w:jc w:val="center"/>
+            </w:pPr>
+            <w:r>
+              <w:t>8</w:t>
+            </w:r>
+          </w:p>
+        </w:tc>
+        <w:tc>
+          <w:tcPr>
+            <w:tcW w:w="2832" w:type="dxa"/>
+          </w:tcPr>
+          <w:p>
+            <w:pPr>
+              <w:jc w:val="center"/>
+            </w:pPr>
+            <w:r>
+              <w:t>9</w:t>
+            </w:r>
+          </w:p>
+        </w:tc>
+      </w:tr>
+      <w:tr>
+        <w:tc>
+          <w:tcPr>
+            <w:tcW w:w="2831" w:type="dxa"/>
+          </w:tcPr>
+          <w:p>
+            <w:pPr>
+              <w:jc w:val="center"/>
+            </w:pPr>
+            <w:r>
+              <w:t>10</w:t>
+            </w:r>
+          </w:p>
+        </w:tc>
+        <w:tc>
+          <w:tcPr>
+            <w:tcW w:w="2831" w:type="dxa"/>
+          </w:tcPr>
+          <w:p>
+            <w:pPr>
+              <w:jc w:val="center"/>
+            </w:pPr>
+            <w:r>
+              <w:t>11</w:t>
+            </w:r>
+          </w:p>
+        </w:tc>
+        <w:tc>
+          <w:tcPr>
+            <w:tcW w:w="2832" w:type="dxa"/>
+          </w:tcPr>
+          <w:p>
+            <w:pPr>
+              <w:jc w:val="center"/>
+            </w:pPr>
+            <w:r>
+              <w:t>12</w:t>
+            </w:r>
+          </w:p>
+        </w:tc>
+      </w:tr>
+      <w:tr>
+        <w:tc>
+          <w:tcPr>
+            <w:tcW w:w="2831" w:type="dxa"/>
+          </w:tcPr>
+          <w:p>
+            <w:pPr>
+              <w:jc w:val="center"/>
+            </w:pPr>
+            <w:r>
+              <w:t>13</w:t>
+            </w:r>
+          </w:p>
+        </w:tc>
+        <w:tc>
+          <w:tcPr>
+            <w:tcW w:w="2831" w:type="dxa"/>
+          </w:tcPr>
+          <w:p>
+            <w:pPr>
+              <w:jc w:val="center"/>
+            </w:pPr>
+            <w:r>
+              <w:t>14</w:t>
+            </w:r>
+          </w:p>
+        </w:tc>
+        <w:tc>
+          <w:tcPr>
+            <w:tcW w:w="2832" w:type="dxa"/>
+          </w:tcPr>
+          <w:p>
+            <w:pPr>
+              <w:jc w:val="center"/>
+            </w:pPr>
+            <w:r>
+              <w:t>15</w:t>
+            </w:r>
+            <w:commentRangeEnd w:id="5"/>
+            <w:r>
+              <w:rPr>
+                <w:rStyle w:val="CommentReference"/>
+              </w:rPr>
+              <w:commentReference w:id="5"/>
+            </w:r>
+          </w:p>
+        </w:tc>
+      </w:tr>
+      <w:bookmarkEnd w:id="0"/>
+    </w:tbl>
+    <w:p/>
     <w:sectPr>
       <w:pgSz w:w="11906" w:h="16838"/>
       <w:pgMar w:top="1417" w:right="1701" w:bottom="1417" w:left="1701" w:header="708" w:footer="708" w:gutter="0"/>
@@ -704,6 +1752,89 @@
     </w:sectPr>
   </w:body>
 </w:document>
+</file>
+
+<file path=word/comments.xml><?xml version="1.0" encoding="utf-8"?>
+<w:comments xmlns:wpc="http://schemas.microsoft.com/office/word/2010/wordprocessingCanvas" xmlns:cx="http://schemas.microsoft.com/office/drawing/2014/chartex" xmlns:cx1="http://schemas.microsoft.com/office/drawing/2015/9/8/chartex" xmlns:cx2="http://schemas.microsoft.com/office/drawing/2015/10/21/chartex" xmlns:cx3="http://schemas.microsoft.com/office/drawing/2016/5/9/chartex" xmlns:cx4="http://schemas.microsoft.com/office/drawing/2016/5/10/chartex" xmlns:cx5="http://schemas.microsoft.com/office/drawing/2016/5/11/chartex" xmlns:cx6="http://schemas.microsoft.com/office/drawing/2016/5/12/chartex" xmlns:cx7="http://schemas.microsoft.com/office/drawing/2016/5/13/chartex" xmlns:cx8="http://schemas.microsoft.com/office/drawing/2016/5/14/chartex" xmlns:mc="http://schemas.openxmlformats.org/markup-compatibility/2006" xmlns:aink="http://schemas.microsoft.com/office/drawing/2016/ink" xmlns:am3d="http://schemas.microsoft.com/office/drawing/2017/model3d" xmlns:o="urn:schemas-microsoft-com:office:office" xmlns:oel="http://schemas.microsoft.com/office/2019/extlst" xmlns:r="http://schemas.openxmlformats.org/officeDocument/2006/relationships" xmlns:m="http://schemas.openxmlformats.org/officeDocument/2006/math" xmlns:v="urn:schemas-microsoft-com:vml" xmlns:wp14="http://schemas.microsoft.com/office/word/2010/wordprocessingDrawing" xmlns:wp="http://schemas.openxmlformats.org/drawingml/2006/wordprocessingDrawing" xmlns:w10="urn:schemas-microsoft-com:office:word" xmlns:w="http://schemas.openxmlformats.org/wordprocessingml/2006/main" xmlns:w14="http://schemas.microsoft.com/office/word/2010/wordml" xmlns:w15="http://schemas.microsoft.com/office/word/2012/wordml" xmlns:w16cex="http://schemas.microsoft.com/office/word/2018/wordml/cex" xmlns:w16cid="http://schemas.microsoft.com/office/word/2016/wordml/cid" xmlns:w16="http://schemas.microsoft.com/office/word/2018/wordml" xmlns:w16sdtdh="http://schemas.microsoft.com/office/word/2020/wordml/sdtdatahash" xmlns:w16se="http://schemas.microsoft.com/office/word/2015/wordml/symex" xmlns:wpg="http://schemas.microsoft.com/office/word/2010/wordprocessingGroup" xmlns:wpi="http://schemas.microsoft.com/office/word/2010/wordprocessingInk" xmlns:wne="http://schemas.microsoft.com/office/word/2006/wordml" xmlns:wps="http://schemas.microsoft.com/office/word/2010/wordprocessingShape" mc:Ignorable="w14 w15 w16se w16cid w16 w16cex w16sdtdh wp14">
+  <w:comment w:id="5" w:author="Author" w:initials="A">
+    <w:p>
+      <w:pPr>
+        <w:pStyle w:val="CommentText"/>
+      </w:pPr>
+      <w:r>
+        <w:rPr>
+          <w:rStyle w:val="CommentReference"/>
+        </w:rPr>
+        <w:annotationRef/>
+      </w:r>
+      <w:r>
+        <w:t>Ejemplo de Tabla que se borra desde Java</w:t>
+      </w:r>
+    </w:p>
+  </w:comment>
+</w:comments>
+</file>
+
+<file path=word/commentsExtended.xml><?xml version="1.0" encoding="utf-8"?>
+<w15:commentsEx xmlns:wpc="http://schemas.microsoft.com/office/word/2010/wordprocessingCanvas" xmlns:cx="http://schemas.microsoft.com/office/drawing/2014/chartex" xmlns:cx1="http://schemas.microsoft.com/office/drawing/2015/9/8/chartex" xmlns:cx2="http://schemas.microsoft.com/office/drawing/2015/10/21/chartex" xmlns:cx3="http://schemas.microsoft.com/office/drawing/2016/5/9/chartex" xmlns:cx4="http://schemas.microsoft.com/office/drawing/2016/5/10/chartex" xmlns:cx5="http://schemas.microsoft.com/office/drawing/2016/5/11/chartex" xmlns:cx6="http://schemas.microsoft.com/office/drawing/2016/5/12/chartex" xmlns:cx7="http://schemas.microsoft.com/office/drawing/2016/5/13/chartex" xmlns:cx8="http://schemas.microsoft.com/office/drawing/2016/5/14/chartex" xmlns:mc="http://schemas.openxmlformats.org/markup-compatibility/2006" xmlns:aink="http://schemas.microsoft.com/office/drawing/2016/ink" xmlns:am3d="http://schemas.microsoft.com/office/drawing/2017/model3d" xmlns:o="urn:schemas-microsoft-com:office:office" xmlns:oel="http://schemas.microsoft.com/office/2019/extlst" xmlns:r="http://schemas.openxmlformats.org/officeDocument/2006/relationships" xmlns:m="http://schemas.openxmlformats.org/officeDocument/2006/math" xmlns:v="urn:schemas-microsoft-com:vml" xmlns:wp14="http://schemas.microsoft.com/office/word/2010/wordprocessingDrawing" xmlns:wp="http://schemas.openxmlformats.org/drawingml/2006/wordprocessingDrawing" xmlns:w10="urn:schemas-microsoft-com:office:word" xmlns:w="http://schemas.openxmlformats.org/wordprocessingml/2006/main" xmlns:w14="http://schemas.microsoft.com/office/word/2010/wordml" xmlns:w15="http://schemas.microsoft.com/office/word/2012/wordml" xmlns:w16cex="http://schemas.microsoft.com/office/word/2018/wordml/cex" xmlns:w16cid="http://schemas.microsoft.com/office/word/2016/wordml/cid" xmlns:w16="http://schemas.microsoft.com/office/word/2018/wordml" xmlns:w16sdtdh="http://schemas.microsoft.com/office/word/2020/wordml/sdtdatahash" xmlns:w16se="http://schemas.microsoft.com/office/word/2015/wordml/symex" xmlns:wpg="http://schemas.microsoft.com/office/word/2010/wordprocessingGroup" xmlns:wpi="http://schemas.microsoft.com/office/word/2010/wordprocessingInk" xmlns:wne="http://schemas.microsoft.com/office/word/2006/wordml" xmlns:wps="http://schemas.microsoft.com/office/word/2010/wordprocessingShape" mc:Ignorable="w14 w15 w16se w16cid w16 w16cex w16sdtdh wp14">
+  <w15:commentEx w15:paraId="3DC0EB83" w15:done="0"/>
+</w15:commentsEx>
+</file>
+
+<file path=word/commentsIds.xml><?xml version="1.0" encoding="utf-8"?>
+<w16cid:commentsIds xmlns:wpc="http://schemas.microsoft.com/office/word/2010/wordprocessingCanvas" xmlns:cx="http://schemas.microsoft.com/office/drawing/2014/chartex" xmlns:cx1="http://schemas.microsoft.com/office/drawing/2015/9/8/chartex" xmlns:cx2="http://schemas.microsoft.com/office/drawing/2015/10/21/chartex" xmlns:cx3="http://schemas.microsoft.com/office/drawing/2016/5/9/chartex" xmlns:cx4="http://schemas.microsoft.com/office/drawing/2016/5/10/chartex" xmlns:cx5="http://schemas.microsoft.com/office/drawing/2016/5/11/chartex" xmlns:cx6="http://schemas.microsoft.com/office/drawing/2016/5/12/chartex" xmlns:cx7="http://schemas.microsoft.com/office/drawing/2016/5/13/chartex" xmlns:cx8="http://schemas.microsoft.com/office/drawing/2016/5/14/chartex" xmlns:mc="http://schemas.openxmlformats.org/markup-compatibility/2006" xmlns:aink="http://schemas.microsoft.com/office/drawing/2016/ink" xmlns:am3d="http://schemas.microsoft.com/office/drawing/2017/model3d" xmlns:o="urn:schemas-microsoft-com:office:office" xmlns:oel="http://schemas.microsoft.com/office/2019/extlst" xmlns:r="http://schemas.openxmlformats.org/officeDocument/2006/relationships" xmlns:m="http://schemas.openxmlformats.org/officeDocument/2006/math" xmlns:v="urn:schemas-microsoft-com:vml" xmlns:wp14="http://schemas.microsoft.com/office/word/2010/wordprocessingDrawing" xmlns:wp="http://schemas.openxmlformats.org/drawingml/2006/wordprocessingDrawing" xmlns:w10="urn:schemas-microsoft-com:office:word" xmlns:w="http://schemas.openxmlformats.org/wordprocessingml/2006/main" xmlns:w14="http://schemas.microsoft.com/office/word/2010/wordml" xmlns:w15="http://schemas.microsoft.com/office/word/2012/wordml" xmlns:w16cex="http://schemas.microsoft.com/office/word/2018/wordml/cex" xmlns:w16cid="http://schemas.microsoft.com/office/word/2016/wordml/cid" xmlns:w16="http://schemas.microsoft.com/office/word/2018/wordml" xmlns:w16sdtdh="http://schemas.microsoft.com/office/word/2020/wordml/sdtdatahash" xmlns:w16se="http://schemas.microsoft.com/office/word/2015/wordml/symex" xmlns:wpg="http://schemas.microsoft.com/office/word/2010/wordprocessingGroup" xmlns:wpi="http://schemas.microsoft.com/office/word/2010/wordprocessingInk" xmlns:wne="http://schemas.microsoft.com/office/word/2006/wordml" xmlns:wps="http://schemas.microsoft.com/office/word/2010/wordprocessingShape" mc:Ignorable="w14 w15 w16se w16cid w16 w16cex w16sdtdh wp14">
+  <w16cid:commentId w16cid:paraId="3DC0EB83" w16cid:durableId="4C021688"/>
+</w16cid:commentsIds>
+</file>
+
+<file path=word/endnotes.xml><?xml version="1.0" encoding="utf-8"?>
+<w:endnotes xmlns:wpc="http://schemas.microsoft.com/office/word/2010/wordprocessingCanvas" xmlns:cx="http://schemas.microsoft.com/office/drawing/2014/chartex" xmlns:cx1="http://schemas.microsoft.com/office/drawing/2015/9/8/chartex" xmlns:cx2="http://schemas.microsoft.com/office/drawing/2015/10/21/chartex" xmlns:cx3="http://schemas.microsoft.com/office/drawing/2016/5/9/chartex" xmlns:cx4="http://schemas.microsoft.com/office/drawing/2016/5/10/chartex" xmlns:cx5="http://schemas.microsoft.com/office/drawing/2016/5/11/chartex" xmlns:cx6="http://schemas.microsoft.com/office/drawing/2016/5/12/chartex" xmlns:cx7="http://schemas.microsoft.com/office/drawing/2016/5/13/chartex" xmlns:cx8="http://schemas.microsoft.com/office/drawing/2016/5/14/chartex" xmlns:mc="http://schemas.openxmlformats.org/markup-compatibility/2006" xmlns:aink="http://schemas.microsoft.com/office/drawing/2016/ink" xmlns:am3d="http://schemas.microsoft.com/office/drawing/2017/model3d" xmlns:o="urn:schemas-microsoft-com:office:office" xmlns:oel="http://schemas.microsoft.com/office/2019/extlst" xmlns:r="http://schemas.openxmlformats.org/officeDocument/2006/relationships" xmlns:m="http://schemas.openxmlformats.org/officeDocument/2006/math" xmlns:v="urn:schemas-microsoft-com:vml" xmlns:wp14="http://schemas.microsoft.com/office/word/2010/wordprocessingDrawing" xmlns:wp="http://schemas.openxmlformats.org/drawingml/2006/wordprocessingDrawing" xmlns:w10="urn:schemas-microsoft-com:office:word" xmlns:w="http://schemas.openxmlformats.org/wordprocessingml/2006/main" xmlns:w14="http://schemas.microsoft.com/office/word/2010/wordml" xmlns:w15="http://schemas.microsoft.com/office/word/2012/wordml" xmlns:w16cex="http://schemas.microsoft.com/office/word/2018/wordml/cex" xmlns:w16cid="http://schemas.microsoft.com/office/word/2016/wordml/cid" xmlns:w16="http://schemas.microsoft.com/office/word/2018/wordml" xmlns:w16sdtdh="http://schemas.microsoft.com/office/word/2020/wordml/sdtdatahash" xmlns:w16se="http://schemas.microsoft.com/office/word/2015/wordml/symex" xmlns:wpg="http://schemas.microsoft.com/office/word/2010/wordprocessingGroup" xmlns:wpi="http://schemas.microsoft.com/office/word/2010/wordprocessingInk" xmlns:wne="http://schemas.microsoft.com/office/word/2006/wordml" xmlns:wps="http://schemas.microsoft.com/office/word/2010/wordprocessingShape" mc:Ignorable="w14 w15 w16se w16cid w16 w16cex w16sdtdh wp14">
+  <w:endnote w:type="separator" w:id="-1">
+    <w:p>
+      <w:pPr>
+        <w:spacing w:after="0" w:line="240" w:lineRule="auto"/>
+      </w:pPr>
+      <w:r>
+        <w:separator/>
+      </w:r>
+    </w:p>
+  </w:endnote>
+  <w:endnote w:type="continuationSeparator" w:id="0">
+    <w:p>
+      <w:pPr>
+        <w:spacing w:after="0" w:line="240" w:lineRule="auto"/>
+      </w:pPr>
+      <w:r>
+        <w:continuationSeparator/>
+      </w:r>
+    </w:p>
+  </w:endnote>
+</w:endnotes>
+</file>
+
+<file path=word/footnotes.xml><?xml version="1.0" encoding="utf-8"?>
+<w:footnotes xmlns:wpc="http://schemas.microsoft.com/office/word/2010/wordprocessingCanvas" xmlns:cx="http://schemas.microsoft.com/office/drawing/2014/chartex" xmlns:cx1="http://schemas.microsoft.com/office/drawing/2015/9/8/chartex" xmlns:cx2="http://schemas.microsoft.com/office/drawing/2015/10/21/chartex" xmlns:cx3="http://schemas.microsoft.com/office/drawing/2016/5/9/chartex" xmlns:cx4="http://schemas.microsoft.com/office/drawing/2016/5/10/chartex" xmlns:cx5="http://schemas.microsoft.com/office/drawing/2016/5/11/chartex" xmlns:cx6="http://schemas.microsoft.com/office/drawing/2016/5/12/chartex" xmlns:cx7="http://schemas.microsoft.com/office/drawing/2016/5/13/chartex" xmlns:cx8="http://schemas.microsoft.com/office/drawing/2016/5/14/chartex" xmlns:mc="http://schemas.openxmlformats.org/markup-compatibility/2006" xmlns:aink="http://schemas.microsoft.com/office/drawing/2016/ink" xmlns:am3d="http://schemas.microsoft.com/office/drawing/2017/model3d" xmlns:o="urn:schemas-microsoft-com:office:office" xmlns:oel="http://schemas.microsoft.com/office/2019/extlst" xmlns:r="http://schemas.openxmlformats.org/officeDocument/2006/relationships" xmlns:m="http://schemas.openxmlformats.org/officeDocument/2006/math" xmlns:v="urn:schemas-microsoft-com:vml" xmlns:wp14="http://schemas.microsoft.com/office/word/2010/wordprocessingDrawing" xmlns:wp="http://schemas.openxmlformats.org/drawingml/2006/wordprocessingDrawing" xmlns:w10="urn:schemas-microsoft-com:office:word" xmlns:w="http://schemas.openxmlformats.org/wordprocessingml/2006/main" xmlns:w14="http://schemas.microsoft.com/office/word/2010/wordml" xmlns:w15="http://schemas.microsoft.com/office/word/2012/wordml" xmlns:w16cex="http://schemas.microsoft.com/office/word/2018/wordml/cex" xmlns:w16cid="http://schemas.microsoft.com/office/word/2016/wordml/cid" xmlns:w16="http://schemas.microsoft.com/office/word/2018/wordml" xmlns:w16sdtdh="http://schemas.microsoft.com/office/word/2020/wordml/sdtdatahash" xmlns:w16se="http://schemas.microsoft.com/office/word/2015/wordml/symex" xmlns:wpg="http://schemas.microsoft.com/office/word/2010/wordprocessingGroup" xmlns:wpi="http://schemas.microsoft.com/office/word/2010/wordprocessingInk" xmlns:wne="http://schemas.microsoft.com/office/word/2006/wordml" xmlns:wps="http://schemas.microsoft.com/office/word/2010/wordprocessingShape" mc:Ignorable="w14 w15 w16se w16cid w16 w16cex w16sdtdh wp14">
+  <w:footnote w:type="separator" w:id="-1">
+    <w:p>
+      <w:pPr>
+        <w:spacing w:after="0" w:line="240" w:lineRule="auto"/>
+      </w:pPr>
+      <w:r>
+        <w:separator/>
+      </w:r>
+    </w:p>
+  </w:footnote>
+  <w:footnote w:type="continuationSeparator" w:id="0">
+    <w:p>
+      <w:pPr>
+        <w:spacing w:after="0" w:line="240" w:lineRule="auto"/>
+      </w:pPr>
+      <w:r>
+        <w:continuationSeparator/>
+      </w:r>
+    </w:p>
+  </w:footnote>
+</w:footnotes>
 </file>
 
 <file path=word/numbering.xml><?xml version="1.0" encoding="utf-8"?>
@@ -724,7 +1855,7 @@
         <w:rFonts w:ascii="Symbol" w:hAnsi="Symbol" w:hint="default"/>
       </w:rPr>
     </w:lvl>
-    <w:lvl w:ilvl="1" w:tplc="0C0A0003" w:tentative="1">
+    <w:lvl w:ilvl="1" w:tplc="0C0A0003">
       <w:start w:val="1"/>
       <w:numFmt w:val="bullet"/>
       <w:lvlText w:val="o"/>
@@ -736,7 +1867,7 @@
         <w:rFonts w:ascii="Courier New" w:hAnsi="Courier New" w:cs="Courier New" w:hint="default"/>
       </w:rPr>
     </w:lvl>
-    <w:lvl w:ilvl="2" w:tplc="0C0A0005" w:tentative="1">
+    <w:lvl w:ilvl="2" w:tplc="0C0A0005">
       <w:start w:val="1"/>
       <w:numFmt w:val="bullet"/>
       <w:lvlText w:val=""/>
@@ -748,7 +1879,7 @@
         <w:rFonts w:ascii="Wingdings" w:hAnsi="Wingdings" w:hint="default"/>
       </w:rPr>
     </w:lvl>
-    <w:lvl w:ilvl="3" w:tplc="0C0A0001" w:tentative="1">
+    <w:lvl w:ilvl="3" w:tplc="0C0A0001">
       <w:start w:val="1"/>
       <w:numFmt w:val="bullet"/>
       <w:lvlText w:val=""/>
@@ -760,7 +1891,7 @@
         <w:rFonts w:ascii="Symbol" w:hAnsi="Symbol" w:hint="default"/>
       </w:rPr>
     </w:lvl>
-    <w:lvl w:ilvl="4" w:tplc="0C0A0003" w:tentative="1">
+    <w:lvl w:ilvl="4" w:tplc="0C0A0003">
       <w:start w:val="1"/>
       <w:numFmt w:val="bullet"/>
       <w:lvlText w:val="o"/>
@@ -772,7 +1903,7 @@
         <w:rFonts w:ascii="Courier New" w:hAnsi="Courier New" w:cs="Courier New" w:hint="default"/>
       </w:rPr>
     </w:lvl>
-    <w:lvl w:ilvl="5" w:tplc="0C0A0005" w:tentative="1">
+    <w:lvl w:ilvl="5" w:tplc="0C0A0005">
       <w:start w:val="1"/>
       <w:numFmt w:val="bullet"/>
       <w:lvlText w:val=""/>
@@ -784,7 +1915,7 @@
         <w:rFonts w:ascii="Wingdings" w:hAnsi="Wingdings" w:hint="default"/>
       </w:rPr>
     </w:lvl>
-    <w:lvl w:ilvl="6" w:tplc="0C0A0001" w:tentative="1">
+    <w:lvl w:ilvl="6" w:tplc="0C0A0001">
       <w:start w:val="1"/>
       <w:numFmt w:val="bullet"/>
       <w:lvlText w:val=""/>
@@ -796,7 +1927,7 @@
         <w:rFonts w:ascii="Symbol" w:hAnsi="Symbol" w:hint="default"/>
       </w:rPr>
     </w:lvl>
-    <w:lvl w:ilvl="7" w:tplc="0C0A0003" w:tentative="1">
+    <w:lvl w:ilvl="7" w:tplc="0C0A0003">
       <w:start w:val="1"/>
       <w:numFmt w:val="bullet"/>
       <w:lvlText w:val="o"/>
@@ -808,7 +1939,7 @@
         <w:rFonts w:ascii="Courier New" w:hAnsi="Courier New" w:cs="Courier New" w:hint="default"/>
       </w:rPr>
     </w:lvl>
-    <w:lvl w:ilvl="8" w:tplc="0C0A0005" w:tentative="1">
+    <w:lvl w:ilvl="8" w:tplc="0C0A0005">
       <w:start w:val="1"/>
       <w:numFmt w:val="bullet"/>
       <w:lvlText w:val=""/>
@@ -837,7 +1968,7 @@
         <w:rFonts w:ascii="Symbol" w:hAnsi="Symbol" w:hint="default"/>
       </w:rPr>
     </w:lvl>
-    <w:lvl w:ilvl="1" w:tplc="0C0A0003" w:tentative="1">
+    <w:lvl w:ilvl="1" w:tplc="0C0A0003">
       <w:start w:val="1"/>
       <w:numFmt w:val="bullet"/>
       <w:lvlText w:val="o"/>
@@ -849,7 +1980,7 @@
         <w:rFonts w:ascii="Courier New" w:hAnsi="Courier New" w:cs="Courier New" w:hint="default"/>
       </w:rPr>
     </w:lvl>
-    <w:lvl w:ilvl="2" w:tplc="0C0A0005" w:tentative="1">
+    <w:lvl w:ilvl="2" w:tplc="0C0A0005">
       <w:start w:val="1"/>
       <w:numFmt w:val="bullet"/>
       <w:lvlText w:val=""/>
@@ -861,7 +1992,7 @@
         <w:rFonts w:ascii="Wingdings" w:hAnsi="Wingdings" w:hint="default"/>
       </w:rPr>
     </w:lvl>
-    <w:lvl w:ilvl="3" w:tplc="0C0A0001" w:tentative="1">
+    <w:lvl w:ilvl="3" w:tplc="0C0A0001">
       <w:start w:val="1"/>
       <w:numFmt w:val="bullet"/>
       <w:lvlText w:val=""/>
@@ -873,7 +2004,7 @@
         <w:rFonts w:ascii="Symbol" w:hAnsi="Symbol" w:hint="default"/>
       </w:rPr>
     </w:lvl>
-    <w:lvl w:ilvl="4" w:tplc="0C0A0003" w:tentative="1">
+    <w:lvl w:ilvl="4" w:tplc="0C0A0003">
       <w:start w:val="1"/>
       <w:numFmt w:val="bullet"/>
       <w:lvlText w:val="o"/>
@@ -885,7 +2016,7 @@
         <w:rFonts w:ascii="Courier New" w:hAnsi="Courier New" w:cs="Courier New" w:hint="default"/>
       </w:rPr>
     </w:lvl>
-    <w:lvl w:ilvl="5" w:tplc="0C0A0005" w:tentative="1">
+    <w:lvl w:ilvl="5" w:tplc="0C0A0005">
       <w:start w:val="1"/>
       <w:numFmt w:val="bullet"/>
       <w:lvlText w:val=""/>
@@ -897,7 +2028,7 @@
         <w:rFonts w:ascii="Wingdings" w:hAnsi="Wingdings" w:hint="default"/>
       </w:rPr>
     </w:lvl>
-    <w:lvl w:ilvl="6" w:tplc="0C0A0001" w:tentative="1">
+    <w:lvl w:ilvl="6" w:tplc="0C0A0001">
       <w:start w:val="1"/>
       <w:numFmt w:val="bullet"/>
       <w:lvlText w:val=""/>
@@ -909,7 +2040,7 @@
         <w:rFonts w:ascii="Symbol" w:hAnsi="Symbol" w:hint="default"/>
       </w:rPr>
     </w:lvl>
-    <w:lvl w:ilvl="7" w:tplc="0C0A0003" w:tentative="1">
+    <w:lvl w:ilvl="7" w:tplc="0C0A0003">
       <w:start w:val="1"/>
       <w:numFmt w:val="bullet"/>
       <w:lvlText w:val="o"/>
@@ -921,7 +2052,7 @@
         <w:rFonts w:ascii="Courier New" w:hAnsi="Courier New" w:cs="Courier New" w:hint="default"/>
       </w:rPr>
     </w:lvl>
-    <w:lvl w:ilvl="8" w:tplc="0C0A0005" w:tentative="1">
+    <w:lvl w:ilvl="8" w:tplc="0C0A0005">
       <w:start w:val="1"/>
       <w:numFmt w:val="bullet"/>
       <w:lvlText w:val=""/>
@@ -950,7 +2081,7 @@
         <w:rFonts w:ascii="Symbol" w:hAnsi="Symbol" w:hint="default"/>
       </w:rPr>
     </w:lvl>
-    <w:lvl w:ilvl="1" w:tplc="0C0A0003" w:tentative="1">
+    <w:lvl w:ilvl="1" w:tplc="0C0A0003">
       <w:start w:val="1"/>
       <w:numFmt w:val="bullet"/>
       <w:lvlText w:val="o"/>
@@ -962,7 +2093,7 @@
         <w:rFonts w:ascii="Courier New" w:hAnsi="Courier New" w:cs="Courier New" w:hint="default"/>
       </w:rPr>
     </w:lvl>
-    <w:lvl w:ilvl="2" w:tplc="0C0A0005" w:tentative="1">
+    <w:lvl w:ilvl="2" w:tplc="0C0A0005">
       <w:start w:val="1"/>
       <w:numFmt w:val="bullet"/>
       <w:lvlText w:val=""/>
@@ -974,7 +2105,7 @@
         <w:rFonts w:ascii="Wingdings" w:hAnsi="Wingdings" w:hint="default"/>
       </w:rPr>
     </w:lvl>
-    <w:lvl w:ilvl="3" w:tplc="0C0A0001" w:tentative="1">
+    <w:lvl w:ilvl="3" w:tplc="0C0A0001">
       <w:start w:val="1"/>
       <w:numFmt w:val="bullet"/>
       <w:lvlText w:val=""/>
@@ -986,7 +2117,7 @@
         <w:rFonts w:ascii="Symbol" w:hAnsi="Symbol" w:hint="default"/>
       </w:rPr>
     </w:lvl>
-    <w:lvl w:ilvl="4" w:tplc="0C0A0003" w:tentative="1">
+    <w:lvl w:ilvl="4" w:tplc="0C0A0003">
       <w:start w:val="1"/>
       <w:numFmt w:val="bullet"/>
       <w:lvlText w:val="o"/>
@@ -998,7 +2129,7 @@
         <w:rFonts w:ascii="Courier New" w:hAnsi="Courier New" w:cs="Courier New" w:hint="default"/>
       </w:rPr>
     </w:lvl>
-    <w:lvl w:ilvl="5" w:tplc="0C0A0005" w:tentative="1">
+    <w:lvl w:ilvl="5" w:tplc="0C0A0005">
       <w:start w:val="1"/>
       <w:numFmt w:val="bullet"/>
       <w:lvlText w:val=""/>
@@ -1010,7 +2141,7 @@
         <w:rFonts w:ascii="Wingdings" w:hAnsi="Wingdings" w:hint="default"/>
       </w:rPr>
     </w:lvl>
-    <w:lvl w:ilvl="6" w:tplc="0C0A0001" w:tentative="1">
+    <w:lvl w:ilvl="6" w:tplc="0C0A0001">
       <w:start w:val="1"/>
       <w:numFmt w:val="bullet"/>
       <w:lvlText w:val=""/>
@@ -1022,7 +2153,7 @@
         <w:rFonts w:ascii="Symbol" w:hAnsi="Symbol" w:hint="default"/>
       </w:rPr>
     </w:lvl>
-    <w:lvl w:ilvl="7" w:tplc="0C0A0003" w:tentative="1">
+    <w:lvl w:ilvl="7" w:tplc="0C0A0003">
       <w:start w:val="1"/>
       <w:numFmt w:val="bullet"/>
       <w:lvlText w:val="o"/>
@@ -1034,7 +2165,7 @@
         <w:rFonts w:ascii="Courier New" w:hAnsi="Courier New" w:cs="Courier New" w:hint="default"/>
       </w:rPr>
     </w:lvl>
-    <w:lvl w:ilvl="8" w:tplc="0C0A0005" w:tentative="1">
+    <w:lvl w:ilvl="8" w:tplc="0C0A0005">
       <w:start w:val="1"/>
       <w:numFmt w:val="bullet"/>
       <w:lvlText w:val=""/>
@@ -1063,7 +2194,7 @@
         <w:rFonts w:ascii="Symbol" w:hAnsi="Symbol" w:hint="default"/>
       </w:rPr>
     </w:lvl>
-    <w:lvl w:ilvl="1" w:tplc="0C0A0003" w:tentative="1">
+    <w:lvl w:ilvl="1" w:tplc="0C0A0003">
       <w:start w:val="1"/>
       <w:numFmt w:val="bullet"/>
       <w:lvlText w:val="o"/>
@@ -1075,7 +2206,7 @@
         <w:rFonts w:ascii="Courier New" w:hAnsi="Courier New" w:cs="Courier New" w:hint="default"/>
       </w:rPr>
     </w:lvl>
-    <w:lvl w:ilvl="2" w:tplc="0C0A0005" w:tentative="1">
+    <w:lvl w:ilvl="2" w:tplc="0C0A0005">
       <w:start w:val="1"/>
       <w:numFmt w:val="bullet"/>
       <w:lvlText w:val=""/>
@@ -1087,7 +2218,7 @@
         <w:rFonts w:ascii="Wingdings" w:hAnsi="Wingdings" w:hint="default"/>
       </w:rPr>
     </w:lvl>
-    <w:lvl w:ilvl="3" w:tplc="0C0A0001" w:tentative="1">
+    <w:lvl w:ilvl="3" w:tplc="0C0A0001">
       <w:start w:val="1"/>
       <w:numFmt w:val="bullet"/>
       <w:lvlText w:val=""/>
@@ -1099,7 +2230,7 @@
         <w:rFonts w:ascii="Symbol" w:hAnsi="Symbol" w:hint="default"/>
       </w:rPr>
     </w:lvl>
-    <w:lvl w:ilvl="4" w:tplc="0C0A0003" w:tentative="1">
+    <w:lvl w:ilvl="4" w:tplc="0C0A0003">
       <w:start w:val="1"/>
       <w:numFmt w:val="bullet"/>
       <w:lvlText w:val="o"/>
@@ -1111,7 +2242,7 @@
         <w:rFonts w:ascii="Courier New" w:hAnsi="Courier New" w:cs="Courier New" w:hint="default"/>
       </w:rPr>
     </w:lvl>
-    <w:lvl w:ilvl="5" w:tplc="0C0A0005" w:tentative="1">
+    <w:lvl w:ilvl="5" w:tplc="0C0A0005">
       <w:start w:val="1"/>
       <w:numFmt w:val="bullet"/>
       <w:lvlText w:val=""/>
@@ -1123,7 +2254,7 @@
         <w:rFonts w:ascii="Wingdings" w:hAnsi="Wingdings" w:hint="default"/>
       </w:rPr>
     </w:lvl>
-    <w:lvl w:ilvl="6" w:tplc="0C0A0001" w:tentative="1">
+    <w:lvl w:ilvl="6" w:tplc="0C0A0001">
       <w:start w:val="1"/>
       <w:numFmt w:val="bullet"/>
       <w:lvlText w:val=""/>
@@ -1135,7 +2266,7 @@
         <w:rFonts w:ascii="Symbol" w:hAnsi="Symbol" w:hint="default"/>
       </w:rPr>
     </w:lvl>
-    <w:lvl w:ilvl="7" w:tplc="0C0A0003" w:tentative="1">
+    <w:lvl w:ilvl="7" w:tplc="0C0A0003">
       <w:start w:val="1"/>
       <w:numFmt w:val="bullet"/>
       <w:lvlText w:val="o"/>
@@ -1147,7 +2278,7 @@
         <w:rFonts w:ascii="Courier New" w:hAnsi="Courier New" w:cs="Courier New" w:hint="default"/>
       </w:rPr>
     </w:lvl>
-    <w:lvl w:ilvl="8" w:tplc="0C0A0005" w:tentative="1">
+    <w:lvl w:ilvl="8" w:tplc="0C0A0005">
       <w:start w:val="1"/>
       <w:numFmt w:val="bullet"/>
       <w:lvlText w:val=""/>
@@ -1160,16 +2291,16 @@
       </w:rPr>
     </w:lvl>
   </w:abstractNum>
-  <w:num w:numId="1" w16cid:durableId="2049140894">
+  <w:num w:numId="1" w16cid:durableId="1434784612">
     <w:abstractNumId w:val="1"/>
   </w:num>
-  <w:num w:numId="2" w16cid:durableId="1567492427">
+  <w:num w:numId="2" w16cid:durableId="1332564546">
     <w:abstractNumId w:val="0"/>
   </w:num>
-  <w:num w:numId="3" w16cid:durableId="725879784">
+  <w:num w:numId="3" w16cid:durableId="1709837434">
     <w:abstractNumId w:val="3"/>
   </w:num>
-  <w:num w:numId="4" w16cid:durableId="1470709422">
+  <w:num w:numId="4" w16cid:durableId="91050406">
     <w:abstractNumId w:val="2"/>
   </w:num>
 </w:numbering>
@@ -1575,6 +2706,10 @@
   <w:style w:type="paragraph" w:default="1" w:styleId="Normal">
     <w:name w:val="Normal"/>
     <w:qFormat/>
+    <w:rsid w:val="009F7468"/>
+    <w:pPr>
+      <w:spacing w:line="256" w:lineRule="auto"/>
+    </w:pPr>
   </w:style>
   <w:style w:type="paragraph" w:styleId="Heading1">
     <w:name w:val="heading 1"/>
@@ -1583,7 +2718,7 @@
     <w:link w:val="Heading1Char"/>
     <w:uiPriority w:val="9"/>
     <w:qFormat/>
-    <w:rsid w:val="007B2780"/>
+    <w:rsid w:val="009F7468"/>
     <w:pPr>
       <w:keepNext/>
       <w:keepLines/>
@@ -1606,7 +2741,7 @@
     <w:semiHidden/>
     <w:unhideWhenUsed/>
     <w:qFormat/>
-    <w:rsid w:val="007B2780"/>
+    <w:rsid w:val="009F7468"/>
     <w:pPr>
       <w:keepNext/>
       <w:keepLines/>
@@ -1629,7 +2764,7 @@
     <w:semiHidden/>
     <w:unhideWhenUsed/>
     <w:qFormat/>
-    <w:rsid w:val="007B2780"/>
+    <w:rsid w:val="009F7468"/>
     <w:pPr>
       <w:keepNext/>
       <w:keepLines/>
@@ -1652,7 +2787,7 @@
     <w:semiHidden/>
     <w:unhideWhenUsed/>
     <w:qFormat/>
-    <w:rsid w:val="007B2780"/>
+    <w:rsid w:val="009F7468"/>
     <w:pPr>
       <w:keepNext/>
       <w:keepLines/>
@@ -1675,7 +2810,7 @@
     <w:semiHidden/>
     <w:unhideWhenUsed/>
     <w:qFormat/>
-    <w:rsid w:val="007B2780"/>
+    <w:rsid w:val="009F7468"/>
     <w:pPr>
       <w:keepNext/>
       <w:keepLines/>
@@ -1696,7 +2831,7 @@
     <w:semiHidden/>
     <w:unhideWhenUsed/>
     <w:qFormat/>
-    <w:rsid w:val="007B2780"/>
+    <w:rsid w:val="009F7468"/>
     <w:pPr>
       <w:keepNext/>
       <w:keepLines/>
@@ -1719,7 +2854,7 @@
     <w:semiHidden/>
     <w:unhideWhenUsed/>
     <w:qFormat/>
-    <w:rsid w:val="007B2780"/>
+    <w:rsid w:val="009F7468"/>
     <w:pPr>
       <w:keepNext/>
       <w:keepLines/>
@@ -1740,7 +2875,7 @@
     <w:semiHidden/>
     <w:unhideWhenUsed/>
     <w:qFormat/>
-    <w:rsid w:val="007B2780"/>
+    <w:rsid w:val="009F7468"/>
     <w:pPr>
       <w:keepNext/>
       <w:keepLines/>
@@ -1763,7 +2898,7 @@
     <w:semiHidden/>
     <w:unhideWhenUsed/>
     <w:qFormat/>
-    <w:rsid w:val="007B2780"/>
+    <w:rsid w:val="009F7468"/>
     <w:pPr>
       <w:keepNext/>
       <w:keepLines/>
@@ -1778,6 +2913,7 @@
   <w:style w:type="character" w:default="1" w:styleId="DefaultParagraphFont">
     <w:name w:val="Default Paragraph Font"/>
     <w:uiPriority w:val="1"/>
+    <w:semiHidden/>
     <w:unhideWhenUsed/>
   </w:style>
   <w:style w:type="table" w:default="1" w:styleId="TableNormal">
@@ -1806,7 +2942,7 @@
     <w:basedOn w:val="DefaultParagraphFont"/>
     <w:link w:val="Heading1"/>
     <w:uiPriority w:val="9"/>
-    <w:rsid w:val="007B2780"/>
+    <w:rsid w:val="009F7468"/>
     <w:rPr>
       <w:rFonts w:asciiTheme="majorHAnsi" w:eastAsiaTheme="majorEastAsia" w:hAnsiTheme="majorHAnsi" w:cstheme="majorBidi"/>
       <w:color w:val="0F4761" w:themeColor="accent1" w:themeShade="BF"/>
@@ -1820,7 +2956,7 @@
     <w:link w:val="Heading2"/>
     <w:uiPriority w:val="9"/>
     <w:semiHidden/>
-    <w:rsid w:val="007B2780"/>
+    <w:rsid w:val="009F7468"/>
     <w:rPr>
       <w:rFonts w:asciiTheme="majorHAnsi" w:eastAsiaTheme="majorEastAsia" w:hAnsiTheme="majorHAnsi" w:cstheme="majorBidi"/>
       <w:color w:val="0F4761" w:themeColor="accent1" w:themeShade="BF"/>
@@ -1834,7 +2970,7 @@
     <w:link w:val="Heading3"/>
     <w:uiPriority w:val="9"/>
     <w:semiHidden/>
-    <w:rsid w:val="007B2780"/>
+    <w:rsid w:val="009F7468"/>
     <w:rPr>
       <w:rFonts w:eastAsiaTheme="majorEastAsia" w:cstheme="majorBidi"/>
       <w:color w:val="0F4761" w:themeColor="accent1" w:themeShade="BF"/>
@@ -1848,7 +2984,7 @@
     <w:link w:val="Heading4"/>
     <w:uiPriority w:val="9"/>
     <w:semiHidden/>
-    <w:rsid w:val="007B2780"/>
+    <w:rsid w:val="009F7468"/>
     <w:rPr>
       <w:rFonts w:eastAsiaTheme="majorEastAsia" w:cstheme="majorBidi"/>
       <w:i/>
@@ -1862,7 +2998,7 @@
     <w:link w:val="Heading5"/>
     <w:uiPriority w:val="9"/>
     <w:semiHidden/>
-    <w:rsid w:val="007B2780"/>
+    <w:rsid w:val="009F7468"/>
     <w:rPr>
       <w:rFonts w:eastAsiaTheme="majorEastAsia" w:cstheme="majorBidi"/>
       <w:color w:val="0F4761" w:themeColor="accent1" w:themeShade="BF"/>
@@ -1874,7 +3010,7 @@
     <w:link w:val="Heading6"/>
     <w:uiPriority w:val="9"/>
     <w:semiHidden/>
-    <w:rsid w:val="007B2780"/>
+    <w:rsid w:val="009F7468"/>
     <w:rPr>
       <w:rFonts w:eastAsiaTheme="majorEastAsia" w:cstheme="majorBidi"/>
       <w:i/>
@@ -1888,7 +3024,7 @@
     <w:link w:val="Heading7"/>
     <w:uiPriority w:val="9"/>
     <w:semiHidden/>
-    <w:rsid w:val="007B2780"/>
+    <w:rsid w:val="009F7468"/>
     <w:rPr>
       <w:rFonts w:eastAsiaTheme="majorEastAsia" w:cstheme="majorBidi"/>
       <w:color w:val="595959" w:themeColor="text1" w:themeTint="A6"/>
@@ -1900,7 +3036,7 @@
     <w:link w:val="Heading8"/>
     <w:uiPriority w:val="9"/>
     <w:semiHidden/>
-    <w:rsid w:val="007B2780"/>
+    <w:rsid w:val="009F7468"/>
     <w:rPr>
       <w:rFonts w:eastAsiaTheme="majorEastAsia" w:cstheme="majorBidi"/>
       <w:i/>
@@ -1914,7 +3050,7 @@
     <w:link w:val="Heading9"/>
     <w:uiPriority w:val="9"/>
     <w:semiHidden/>
-    <w:rsid w:val="007B2780"/>
+    <w:rsid w:val="009F7468"/>
     <w:rPr>
       <w:rFonts w:eastAsiaTheme="majorEastAsia" w:cstheme="majorBidi"/>
       <w:color w:val="272727" w:themeColor="text1" w:themeTint="D8"/>
@@ -1927,7 +3063,7 @@
     <w:link w:val="TitleChar"/>
     <w:uiPriority w:val="10"/>
     <w:qFormat/>
-    <w:rsid w:val="007B2780"/>
+    <w:rsid w:val="009F7468"/>
     <w:pPr>
       <w:spacing w:after="80" w:line="240" w:lineRule="auto"/>
       <w:contextualSpacing/>
@@ -1945,7 +3081,7 @@
     <w:basedOn w:val="DefaultParagraphFont"/>
     <w:link w:val="Title"/>
     <w:uiPriority w:val="10"/>
-    <w:rsid w:val="007B2780"/>
+    <w:rsid w:val="009F7468"/>
     <w:rPr>
       <w:rFonts w:asciiTheme="majorHAnsi" w:eastAsiaTheme="majorEastAsia" w:hAnsiTheme="majorHAnsi" w:cstheme="majorBidi"/>
       <w:spacing w:val="-10"/>
@@ -1961,7 +3097,7 @@
     <w:link w:val="SubtitleChar"/>
     <w:uiPriority w:val="11"/>
     <w:qFormat/>
-    <w:rsid w:val="007B2780"/>
+    <w:rsid w:val="009F7468"/>
     <w:pPr>
       <w:numPr>
         <w:ilvl w:val="1"/>
@@ -1980,7 +3116,7 @@
     <w:basedOn w:val="DefaultParagraphFont"/>
     <w:link w:val="Subtitle"/>
     <w:uiPriority w:val="11"/>
-    <w:rsid w:val="007B2780"/>
+    <w:rsid w:val="009F7468"/>
     <w:rPr>
       <w:rFonts w:eastAsiaTheme="majorEastAsia" w:cstheme="majorBidi"/>
       <w:color w:val="595959" w:themeColor="text1" w:themeTint="A6"/>
@@ -1996,7 +3132,7 @@
     <w:link w:val="QuoteChar"/>
     <w:uiPriority w:val="29"/>
     <w:qFormat/>
-    <w:rsid w:val="007B2780"/>
+    <w:rsid w:val="009F7468"/>
     <w:pPr>
       <w:spacing w:before="160"/>
       <w:jc w:val="center"/>
@@ -2012,7 +3148,7 @@
     <w:basedOn w:val="DefaultParagraphFont"/>
     <w:link w:val="Quote"/>
     <w:uiPriority w:val="29"/>
-    <w:rsid w:val="007B2780"/>
+    <w:rsid w:val="009F7468"/>
     <w:rPr>
       <w:i/>
       <w:iCs/>
@@ -2024,7 +3160,7 @@
     <w:basedOn w:val="Normal"/>
     <w:uiPriority w:val="34"/>
     <w:qFormat/>
-    <w:rsid w:val="007B2780"/>
+    <w:rsid w:val="009F7468"/>
     <w:pPr>
       <w:ind w:left="720"/>
       <w:contextualSpacing/>
@@ -2035,7 +3171,7 @@
     <w:basedOn w:val="DefaultParagraphFont"/>
     <w:uiPriority w:val="21"/>
     <w:qFormat/>
-    <w:rsid w:val="007B2780"/>
+    <w:rsid w:val="009F7468"/>
     <w:rPr>
       <w:i/>
       <w:iCs/>
@@ -2049,7 +3185,7 @@
     <w:link w:val="IntenseQuoteChar"/>
     <w:uiPriority w:val="30"/>
     <w:qFormat/>
-    <w:rsid w:val="007B2780"/>
+    <w:rsid w:val="009F7468"/>
     <w:pPr>
       <w:pBdr>
         <w:top w:val="single" w:sz="4" w:space="10" w:color="0F4761" w:themeColor="accent1" w:themeShade="BF"/>
@@ -2070,7 +3206,7 @@
     <w:basedOn w:val="DefaultParagraphFont"/>
     <w:link w:val="IntenseQuote"/>
     <w:uiPriority w:val="30"/>
-    <w:rsid w:val="007B2780"/>
+    <w:rsid w:val="009F7468"/>
     <w:rPr>
       <w:i/>
       <w:iCs/>
@@ -2082,13 +3218,242 @@
     <w:basedOn w:val="DefaultParagraphFont"/>
     <w:uiPriority w:val="32"/>
     <w:qFormat/>
-    <w:rsid w:val="007B2780"/>
+    <w:rsid w:val="009F7468"/>
     <w:rPr>
       <w:b/>
       <w:bCs/>
       <w:smallCaps/>
       <w:color w:val="0F4761" w:themeColor="accent1" w:themeShade="BF"/>
       <w:spacing w:val="5"/>
+    </w:rPr>
+  </w:style>
+  <w:style w:type="table" w:styleId="TableGrid">
+    <w:name w:val="Table Grid"/>
+    <w:basedOn w:val="TableNormal"/>
+    <w:uiPriority w:val="39"/>
+    <w:rsid w:val="009F7468"/>
+    <w:pPr>
+      <w:spacing w:after="0" w:line="240" w:lineRule="auto"/>
+    </w:pPr>
+    <w:tblPr>
+      <w:tblBorders>
+        <w:top w:val="single" w:sz="4" w:space="0" w:color="auto"/>
+        <w:left w:val="single" w:sz="4" w:space="0" w:color="auto"/>
+        <w:bottom w:val="single" w:sz="4" w:space="0" w:color="auto"/>
+        <w:right w:val="single" w:sz="4" w:space="0" w:color="auto"/>
+        <w:insideH w:val="single" w:sz="4" w:space="0" w:color="auto"/>
+        <w:insideV w:val="single" w:sz="4" w:space="0" w:color="auto"/>
+      </w:tblBorders>
+    </w:tblPr>
+  </w:style>
+  <w:style w:type="table" w:styleId="GridTable4-Accent1">
+    <w:name w:val="Grid Table 4 Accent 1"/>
+    <w:basedOn w:val="TableNormal"/>
+    <w:uiPriority w:val="49"/>
+    <w:rsid w:val="009F7468"/>
+    <w:pPr>
+      <w:spacing w:after="0" w:line="240" w:lineRule="auto"/>
+    </w:pPr>
+    <w:tblPr>
+      <w:tblStyleRowBandSize w:val="1"/>
+      <w:tblStyleColBandSize w:val="1"/>
+      <w:tblInd w:w="0" w:type="nil"/>
+      <w:tblBorders>
+        <w:top w:val="single" w:sz="4" w:space="0" w:color="45B0E1" w:themeColor="accent1" w:themeTint="99"/>
+        <w:left w:val="single" w:sz="4" w:space="0" w:color="45B0E1" w:themeColor="accent1" w:themeTint="99"/>
+        <w:bottom w:val="single" w:sz="4" w:space="0" w:color="45B0E1" w:themeColor="accent1" w:themeTint="99"/>
+        <w:right w:val="single" w:sz="4" w:space="0" w:color="45B0E1" w:themeColor="accent1" w:themeTint="99"/>
+        <w:insideH w:val="single" w:sz="4" w:space="0" w:color="45B0E1" w:themeColor="accent1" w:themeTint="99"/>
+        <w:insideV w:val="single" w:sz="4" w:space="0" w:color="45B0E1" w:themeColor="accent1" w:themeTint="99"/>
+      </w:tblBorders>
+    </w:tblPr>
+    <w:tblStylePr w:type="firstRow">
+      <w:rPr>
+        <w:b/>
+        <w:bCs/>
+        <w:color w:val="FFFFFF" w:themeColor="background1"/>
+      </w:rPr>
+      <w:tblPr/>
+      <w:tcPr>
+        <w:tcBorders>
+          <w:top w:val="single" w:sz="4" w:space="0" w:color="156082" w:themeColor="accent1"/>
+          <w:left w:val="single" w:sz="4" w:space="0" w:color="156082" w:themeColor="accent1"/>
+          <w:bottom w:val="single" w:sz="4" w:space="0" w:color="156082" w:themeColor="accent1"/>
+          <w:right w:val="single" w:sz="4" w:space="0" w:color="156082" w:themeColor="accent1"/>
+          <w:insideH w:val="nil"/>
+          <w:insideV w:val="nil"/>
+        </w:tcBorders>
+        <w:shd w:val="clear" w:color="auto" w:fill="156082" w:themeFill="accent1"/>
+      </w:tcPr>
+    </w:tblStylePr>
+    <w:tblStylePr w:type="lastRow">
+      <w:rPr>
+        <w:b/>
+        <w:bCs/>
+      </w:rPr>
+      <w:tblPr/>
+      <w:tcPr>
+        <w:tcBorders>
+          <w:top w:val="double" w:sz="4" w:space="0" w:color="156082" w:themeColor="accent1"/>
+        </w:tcBorders>
+      </w:tcPr>
+    </w:tblStylePr>
+    <w:tblStylePr w:type="firstCol">
+      <w:rPr>
+        <w:b/>
+        <w:bCs/>
+      </w:rPr>
+    </w:tblStylePr>
+    <w:tblStylePr w:type="lastCol">
+      <w:rPr>
+        <w:b/>
+        <w:bCs/>
+      </w:rPr>
+    </w:tblStylePr>
+    <w:tblStylePr w:type="band1Vert">
+      <w:tblPr/>
+      <w:tcPr>
+        <w:shd w:val="clear" w:color="auto" w:fill="C1E4F5" w:themeFill="accent1" w:themeFillTint="33"/>
+      </w:tcPr>
+    </w:tblStylePr>
+    <w:tblStylePr w:type="band1Horz">
+      <w:tblPr/>
+      <w:tcPr>
+        <w:shd w:val="clear" w:color="auto" w:fill="C1E4F5" w:themeFill="accent1" w:themeFillTint="33"/>
+      </w:tcPr>
+    </w:tblStylePr>
+  </w:style>
+  <w:style w:type="character" w:styleId="Hyperlink">
+    <w:name w:val="Hyperlink"/>
+    <w:basedOn w:val="DefaultParagraphFont"/>
+    <w:uiPriority w:val="99"/>
+    <w:unhideWhenUsed/>
+    <w:rsid w:val="007275A3"/>
+    <w:rPr>
+      <w:color w:val="467886" w:themeColor="hyperlink"/>
+      <w:u w:val="single"/>
+    </w:rPr>
+  </w:style>
+  <w:style w:type="character" w:styleId="UnresolvedMention">
+    <w:name w:val="Unresolved Mention"/>
+    <w:basedOn w:val="DefaultParagraphFont"/>
+    <w:uiPriority w:val="99"/>
+    <w:semiHidden/>
+    <w:unhideWhenUsed/>
+    <w:rsid w:val="007275A3"/>
+    <w:rPr>
+      <w:color w:val="605E5C"/>
+      <w:shd w:val="clear" w:color="auto" w:fill="E1DFDD"/>
+    </w:rPr>
+  </w:style>
+  <w:style w:type="paragraph" w:styleId="Header">
+    <w:name w:val="header"/>
+    <w:basedOn w:val="Normal"/>
+    <w:link w:val="HeaderChar"/>
+    <w:uiPriority w:val="99"/>
+    <w:unhideWhenUsed/>
+    <w:rsid w:val="004A51FA"/>
+    <w:pPr>
+      <w:tabs>
+        <w:tab w:val="center" w:pos="4252"/>
+        <w:tab w:val="right" w:pos="8504"/>
+      </w:tabs>
+      <w:spacing w:after="0" w:line="240" w:lineRule="auto"/>
+    </w:pPr>
+  </w:style>
+  <w:style w:type="character" w:customStyle="1" w:styleId="HeaderChar">
+    <w:name w:val="Header Char"/>
+    <w:basedOn w:val="DefaultParagraphFont"/>
+    <w:link w:val="Header"/>
+    <w:uiPriority w:val="99"/>
+    <w:rsid w:val="004A51FA"/>
+  </w:style>
+  <w:style w:type="paragraph" w:styleId="Footer">
+    <w:name w:val="footer"/>
+    <w:basedOn w:val="Normal"/>
+    <w:link w:val="FooterChar"/>
+    <w:uiPriority w:val="99"/>
+    <w:unhideWhenUsed/>
+    <w:rsid w:val="004A51FA"/>
+    <w:pPr>
+      <w:tabs>
+        <w:tab w:val="center" w:pos="4252"/>
+        <w:tab w:val="right" w:pos="8504"/>
+      </w:tabs>
+      <w:spacing w:after="0" w:line="240" w:lineRule="auto"/>
+    </w:pPr>
+  </w:style>
+  <w:style w:type="character" w:customStyle="1" w:styleId="FooterChar">
+    <w:name w:val="Footer Char"/>
+    <w:basedOn w:val="DefaultParagraphFont"/>
+    <w:link w:val="Footer"/>
+    <w:uiPriority w:val="99"/>
+    <w:rsid w:val="004A51FA"/>
+  </w:style>
+  <w:style w:type="character" w:styleId="CommentReference">
+    <w:name w:val="annotation reference"/>
+    <w:basedOn w:val="DefaultParagraphFont"/>
+    <w:uiPriority w:val="99"/>
+    <w:semiHidden/>
+    <w:unhideWhenUsed/>
+    <w:rsid w:val="0012716A"/>
+    <w:rPr>
+      <w:sz w:val="16"/>
+      <w:szCs w:val="16"/>
+    </w:rPr>
+  </w:style>
+  <w:style w:type="paragraph" w:styleId="CommentText">
+    <w:name w:val="annotation text"/>
+    <w:basedOn w:val="Normal"/>
+    <w:link w:val="CommentTextChar"/>
+    <w:uiPriority w:val="99"/>
+    <w:unhideWhenUsed/>
+    <w:rsid w:val="0012716A"/>
+    <w:pPr>
+      <w:spacing w:line="240" w:lineRule="auto"/>
+    </w:pPr>
+    <w:rPr>
+      <w:sz w:val="20"/>
+      <w:szCs w:val="20"/>
+    </w:rPr>
+  </w:style>
+  <w:style w:type="character" w:customStyle="1" w:styleId="CommentTextChar">
+    <w:name w:val="Comment Text Char"/>
+    <w:basedOn w:val="DefaultParagraphFont"/>
+    <w:link w:val="CommentText"/>
+    <w:uiPriority w:val="99"/>
+    <w:rsid w:val="0012716A"/>
+    <w:rPr>
+      <w:sz w:val="20"/>
+      <w:szCs w:val="20"/>
+    </w:rPr>
+  </w:style>
+  <w:style w:type="paragraph" w:styleId="CommentSubject">
+    <w:name w:val="annotation subject"/>
+    <w:basedOn w:val="CommentText"/>
+    <w:next w:val="CommentText"/>
+    <w:link w:val="CommentSubjectChar"/>
+    <w:uiPriority w:val="99"/>
+    <w:semiHidden/>
+    <w:unhideWhenUsed/>
+    <w:rsid w:val="0012716A"/>
+    <w:rPr>
+      <w:b/>
+      <w:bCs/>
+    </w:rPr>
+  </w:style>
+  <w:style w:type="character" w:customStyle="1" w:styleId="CommentSubjectChar">
+    <w:name w:val="Comment Subject Char"/>
+    <w:basedOn w:val="CommentTextChar"/>
+    <w:link w:val="CommentSubject"/>
+    <w:uiPriority w:val="99"/>
+    <w:semiHidden/>
+    <w:rsid w:val="0012716A"/>
+    <w:rPr>
+      <w:b/>
+      <w:bCs/>
+      <w:sz w:val="20"/>
+      <w:szCs w:val="20"/>
     </w:rPr>
   </w:style>
 </w:styles>
@@ -2387,4 +3752,16 @@
     </a:ext>
   </a:extLst>
 </a:theme>
+</file>
+
+<file path=customXml/item1.xml><?xml version="1.0" encoding="utf-8"?>
+<b:Sources xmlns:b="http://schemas.openxmlformats.org/officeDocument/2006/bibliography" xmlns="http://schemas.openxmlformats.org/officeDocument/2006/bibliography" SelectedStyle="\APASixthEditionOfficeOnline.xsl" StyleName="APA" Version="6"/>
+</file>
+
+<file path=customXml/itemProps1.xml><?xml version="1.0" encoding="utf-8"?>
+<ds:datastoreItem xmlns:ds="http://schemas.openxmlformats.org/officeDocument/2006/customXml" ds:itemID="{FDB23F36-635E-426E-88CD-BE37441C9019}">
+  <ds:schemaRefs>
+    <ds:schemaRef ds:uri="http://schemas.openxmlformats.org/officeDocument/2006/bibliography"/>
+  </ds:schemaRefs>
+</ds:datastoreItem>
 </file>
</xml_diff>